<commit_message>
Improved theoretical analysis, pre-report version
-Removed extra descriptions of best-case time complexity to save space on the report
-Removed repetition in space complexity analysis
-Clarified the point about tight-bound time complexity
-Restructured the hashing part in the paragraph about Bloom Filter
</commit_message>
<xml_diff>
--- a/Theoretical Analysis.docx
+++ b/Theoretical Analysis.docx
@@ -35,39 +35,15 @@
           <w:sz w:val="24"/>
           <w:szCs w:val="24"/>
         </w:rPr>
-        <w:t xml:space="preserve"> a regular Python list due to the good optimisations it has. Its contingent memory access makes it faster than e.g. a linked list whereby the elements are stored in random places in the program’s memory. </w:t>
-      </w:r>
-      <w:r>
-        <w:rPr>
-          <w:rFonts w:asciiTheme="minorBidi" w:hAnsiTheme="minorBidi"/>
-          <w:sz w:val="24"/>
-          <w:szCs w:val="24"/>
-        </w:rPr>
-        <w:t>Space complexity</w:t>
-      </w:r>
-      <w:r>
-        <w:rPr>
-          <w:rFonts w:asciiTheme="minorBidi" w:hAnsiTheme="minorBidi"/>
-          <w:sz w:val="24"/>
-          <w:szCs w:val="24"/>
-        </w:rPr>
-        <w:t xml:space="preserve">: </w:t>
-      </w:r>
-      <w:r>
-        <w:rPr>
-          <w:rFonts w:asciiTheme="minorBidi" w:hAnsiTheme="minorBidi"/>
-          <w:sz w:val="24"/>
-          <w:szCs w:val="24"/>
-        </w:rPr>
-        <w:t>O(N).</w:t>
-      </w:r>
-      <w:r>
-        <w:rPr>
-          <w:rFonts w:asciiTheme="minorBidi" w:hAnsiTheme="minorBidi"/>
-          <w:sz w:val="24"/>
-          <w:szCs w:val="24"/>
-        </w:rPr>
-        <w:br/>
+        <w:t xml:space="preserve"> a regular Python list due to the good optimisations it has. Its contingent memory access makes it faster than e.g. a linked list whereby the elements are stored in random places in the program’s memory</w:t>
+      </w:r>
+      <w:r>
+        <w:rPr>
+          <w:rFonts w:asciiTheme="minorBidi" w:hAnsiTheme="minorBidi"/>
+          <w:sz w:val="24"/>
+          <w:szCs w:val="24"/>
+        </w:rPr>
+        <w:t xml:space="preserve">. </w:t>
       </w:r>
       <w:proofErr w:type="spellStart"/>
       <w:r>
@@ -87,15 +63,17 @@
         </w:rPr>
         <w:t xml:space="preserve">: O(N) at worst case scenario, </w:t>
       </w:r>
+      <w:proofErr w:type="gramStart"/>
+      <w:r>
+        <w:rPr>
+          <w:rFonts w:asciiTheme="minorBidi" w:eastAsiaTheme="minorEastAsia" w:hAnsiTheme="minorBidi"/>
+          <w:sz w:val="24"/>
+          <w:szCs w:val="24"/>
+        </w:rPr>
+        <w:t>O(</w:t>
+      </w:r>
+      <w:proofErr w:type="gramEnd"/>
       <m:oMath>
-        <m:r>
-          <w:rPr>
-            <w:rFonts w:ascii="Cambria Math" w:hAnsi="Cambria Math"/>
-            <w:sz w:val="24"/>
-            <w:szCs w:val="24"/>
-          </w:rPr>
-          <m:t>O(</m:t>
-        </m:r>
         <m:f>
           <m:fPr>
             <m:ctrlPr>
@@ -128,14 +106,6 @@
             </m:r>
           </m:den>
         </m:f>
-        <m:r>
-          <w:rPr>
-            <w:rFonts w:ascii="Cambria Math" w:hAnsi="Cambria Math"/>
-            <w:sz w:val="24"/>
-            <w:szCs w:val="24"/>
-          </w:rPr>
-          <m:t>)</m:t>
-        </m:r>
       </m:oMath>
       <w:r>
         <w:rPr>
@@ -143,15 +113,87 @@
           <w:sz w:val="24"/>
           <w:szCs w:val="24"/>
         </w:rPr>
+        <w:t xml:space="preserve">) </w:t>
+      </w:r>
+      <w:r>
+        <w:rPr>
+          <w:rFonts w:asciiTheme="minorBidi" w:hAnsiTheme="minorBidi"/>
+          <w:sz w:val="24"/>
+          <w:szCs w:val="24"/>
+        </w:rPr>
+        <w:t>on average.</w:t>
+      </w:r>
+      <w:r>
+        <w:rPr>
+          <w:rFonts w:asciiTheme="minorBidi" w:hAnsiTheme="minorBidi"/>
+          <w:sz w:val="24"/>
+          <w:szCs w:val="24"/>
+        </w:rPr>
         <w:t xml:space="preserve"> </w:t>
       </w:r>
-      <w:r>
-        <w:rPr>
-          <w:rFonts w:asciiTheme="minorBidi" w:hAnsiTheme="minorBidi"/>
-          <w:sz w:val="24"/>
-          <w:szCs w:val="24"/>
-        </w:rPr>
-        <w:t>on average.</w:t>
+      <w:proofErr w:type="spellStart"/>
+      <w:r>
+        <w:rPr>
+          <w:rFonts w:asciiTheme="minorBidi" w:hAnsiTheme="minorBidi"/>
+          <w:sz w:val="24"/>
+          <w:szCs w:val="24"/>
+        </w:rPr>
+        <w:t>insertElement</w:t>
+      </w:r>
+      <w:proofErr w:type="spellEnd"/>
+      <w:r>
+        <w:rPr>
+          <w:rFonts w:asciiTheme="minorBidi" w:hAnsiTheme="minorBidi"/>
+          <w:sz w:val="24"/>
+          <w:szCs w:val="24"/>
+        </w:rPr>
+        <w:t xml:space="preserve">: </w:t>
+      </w:r>
+      <w:r>
+        <w:rPr>
+          <w:rFonts w:asciiTheme="minorBidi" w:hAnsiTheme="minorBidi"/>
+          <w:sz w:val="24"/>
+          <w:szCs w:val="24"/>
+        </w:rPr>
+        <w:t>using</w:t>
+      </w:r>
+      <w:r>
+        <w:rPr>
+          <w:rFonts w:asciiTheme="minorBidi" w:hAnsiTheme="minorBidi"/>
+          <w:sz w:val="24"/>
+          <w:szCs w:val="24"/>
+        </w:rPr>
+        <w:t xml:space="preserve"> append() rather than insert() reduced O(N) → O(1), but we have to use </w:t>
+      </w:r>
+      <w:proofErr w:type="spellStart"/>
+      <w:r>
+        <w:rPr>
+          <w:rFonts w:asciiTheme="minorBidi" w:hAnsiTheme="minorBidi"/>
+          <w:sz w:val="24"/>
+          <w:szCs w:val="24"/>
+        </w:rPr>
+        <w:t>searchElement</w:t>
+      </w:r>
+      <w:proofErr w:type="spellEnd"/>
+      <w:r>
+        <w:rPr>
+          <w:rFonts w:asciiTheme="minorBidi" w:hAnsiTheme="minorBidi"/>
+          <w:sz w:val="24"/>
+          <w:szCs w:val="24"/>
+        </w:rPr>
+        <w:t xml:space="preserve"> to check for duplicates at first, so that is O(N + 1) = O(N).</w:t>
+      </w:r>
+    </w:p>
+    <w:p>
+      <w:r>
+        <w:rPr>
+          <w:rFonts w:asciiTheme="minorBidi" w:hAnsiTheme="minorBidi"/>
+          <w:b/>
+          <w:bCs/>
+          <w:sz w:val="24"/>
+          <w:szCs w:val="24"/>
+        </w:rPr>
+        <w:t>BST</w:t>
       </w:r>
       <w:r>
         <w:rPr>
@@ -160,15 +202,31 @@
           <w:szCs w:val="24"/>
         </w:rPr>
         <w:br/>
-        <w:t xml:space="preserve">insertElement: </w:t>
-      </w:r>
-      <w:r>
-        <w:rPr>
-          <w:rFonts w:asciiTheme="minorBidi" w:hAnsiTheme="minorBidi"/>
-          <w:sz w:val="24"/>
-          <w:szCs w:val="24"/>
-        </w:rPr>
-        <w:t>using</w:t>
+        <w:t>Use</w:t>
+      </w:r>
+      <w:r>
+        <w:rPr>
+          <w:rFonts w:asciiTheme="minorBidi" w:hAnsiTheme="minorBidi"/>
+          <w:sz w:val="24"/>
+          <w:szCs w:val="24"/>
+        </w:rPr>
+        <w:t>s</w:t>
+      </w:r>
+      <w:r>
+        <w:rPr>
+          <w:rFonts w:asciiTheme="minorBidi" w:hAnsiTheme="minorBidi"/>
+          <w:sz w:val="24"/>
+          <w:szCs w:val="24"/>
+        </w:rPr>
+        <w:t xml:space="preserve"> an iterative implementation since insertions and deletions could then have </w:t>
+      </w:r>
+      <w:r>
+        <w:rPr>
+          <w:rFonts w:asciiTheme="minorBidi" w:hAnsiTheme="minorBidi"/>
+          <w:sz w:val="24"/>
+          <w:szCs w:val="24"/>
+        </w:rPr>
+        <w:t>auxiliary space</w:t>
       </w:r>
       <w:r>
         <w:rPr>
@@ -185,7 +243,7 @@
           <w:sz w:val="24"/>
           <w:szCs w:val="24"/>
         </w:rPr>
-        <w:t>append(</w:t>
+        <w:t>O(</w:t>
       </w:r>
       <w:proofErr w:type="gramEnd"/>
       <w:r>
@@ -194,7 +252,15 @@
           <w:sz w:val="24"/>
           <w:szCs w:val="24"/>
         </w:rPr>
-        <w:t xml:space="preserve">) rather than insert() reduced O(N) → O(1), but we have to use </w:t>
+        <w:t>1) compared to O(N) that would have been attained with recursion owing to the header stack from accumulative recursive calls.</w:t>
+      </w:r>
+      <w:r>
+        <w:rPr>
+          <w:rFonts w:asciiTheme="minorBidi" w:hAnsiTheme="minorBidi"/>
+          <w:sz w:val="24"/>
+          <w:szCs w:val="24"/>
+        </w:rPr>
+        <w:t xml:space="preserve"> </w:t>
       </w:r>
       <w:proofErr w:type="spellStart"/>
       <w:r>
@@ -212,7 +278,123 @@
           <w:sz w:val="24"/>
           <w:szCs w:val="24"/>
         </w:rPr>
-        <w:t xml:space="preserve"> to check for duplicates at first, so that is O(N + 1) = O(N).</w:t>
+        <w:t>: on average c log</w:t>
+      </w:r>
+      <w:r>
+        <w:rPr>
+          <w:rFonts w:ascii="Cambria Math" w:hAnsi="Cambria Math" w:cs="Cambria Math"/>
+          <w:sz w:val="24"/>
+          <w:szCs w:val="24"/>
+        </w:rPr>
+        <w:t>₂</w:t>
+      </w:r>
+      <w:r>
+        <w:rPr>
+          <w:rFonts w:asciiTheme="minorBidi" w:hAnsiTheme="minorBidi"/>
+          <w:sz w:val="24"/>
+          <w:szCs w:val="24"/>
+        </w:rPr>
+        <w:t>(N) where c is a constant of proportionality such that c ≥ 1 (due to being unbalanced). O(N) in worst case scenario (a linked list).</w:t>
+      </w:r>
+      <w:r>
+        <w:rPr>
+          <w:rFonts w:asciiTheme="minorBidi" w:hAnsiTheme="minorBidi"/>
+          <w:sz w:val="24"/>
+          <w:szCs w:val="24"/>
+        </w:rPr>
+        <w:br/>
+      </w:r>
+      <w:proofErr w:type="spellStart"/>
+      <w:r>
+        <w:rPr>
+          <w:rFonts w:asciiTheme="minorBidi" w:hAnsiTheme="minorBidi"/>
+          <w:sz w:val="24"/>
+          <w:szCs w:val="24"/>
+        </w:rPr>
+        <w:t>insertElement</w:t>
+      </w:r>
+      <w:proofErr w:type="spellEnd"/>
+      <w:r>
+        <w:rPr>
+          <w:rFonts w:asciiTheme="minorBidi" w:hAnsiTheme="minorBidi"/>
+          <w:sz w:val="24"/>
+          <w:szCs w:val="24"/>
+        </w:rPr>
+        <w:t>:</w:t>
+      </w:r>
+      <w:r>
+        <w:rPr>
+          <w:rFonts w:asciiTheme="minorBidi" w:hAnsiTheme="minorBidi"/>
+          <w:sz w:val="24"/>
+          <w:szCs w:val="24"/>
+        </w:rPr>
+        <w:t xml:space="preserve"> </w:t>
+      </w:r>
+      <w:r>
+        <w:rPr>
+          <w:rFonts w:asciiTheme="minorBidi" w:hAnsiTheme="minorBidi"/>
+          <w:sz w:val="24"/>
+          <w:szCs w:val="24"/>
+        </w:rPr>
+        <w:t>c log</w:t>
+      </w:r>
+      <w:r>
+        <w:rPr>
+          <w:rFonts w:ascii="Cambria Math" w:hAnsi="Cambria Math" w:cs="Cambria Math"/>
+          <w:sz w:val="24"/>
+          <w:szCs w:val="24"/>
+        </w:rPr>
+        <w:t>₂</w:t>
+      </w:r>
+      <w:r>
+        <w:rPr>
+          <w:rFonts w:asciiTheme="minorBidi" w:hAnsiTheme="minorBidi"/>
+          <w:sz w:val="24"/>
+          <w:szCs w:val="24"/>
+        </w:rPr>
+        <w:t>(N)</w:t>
+      </w:r>
+      <w:r>
+        <w:rPr>
+          <w:rFonts w:asciiTheme="minorBidi" w:hAnsiTheme="minorBidi"/>
+          <w:sz w:val="24"/>
+          <w:szCs w:val="24"/>
+        </w:rPr>
+        <w:t xml:space="preserve">, same as </w:t>
+      </w:r>
+      <w:proofErr w:type="spellStart"/>
+      <w:r>
+        <w:rPr>
+          <w:rFonts w:asciiTheme="minorBidi" w:hAnsiTheme="minorBidi"/>
+          <w:sz w:val="24"/>
+          <w:szCs w:val="24"/>
+        </w:rPr>
+        <w:t>searchElement</w:t>
+      </w:r>
+      <w:proofErr w:type="spellEnd"/>
+      <w:r>
+        <w:rPr>
+          <w:rFonts w:asciiTheme="minorBidi" w:hAnsiTheme="minorBidi"/>
+          <w:sz w:val="24"/>
+          <w:szCs w:val="24"/>
+        </w:rPr>
+        <w:t>.</w:t>
+      </w:r>
+      <w:r>
+        <w:rPr>
+          <w:rFonts w:asciiTheme="minorBidi" w:hAnsiTheme="minorBidi"/>
+          <w:sz w:val="24"/>
+          <w:szCs w:val="24"/>
+        </w:rPr>
+        <w:t xml:space="preserve"> </w:t>
+      </w:r>
+      <w:r>
+        <w:rPr>
+          <w:rFonts w:asciiTheme="minorBidi" w:hAnsiTheme="minorBidi"/>
+          <w:sz w:val="24"/>
+          <w:szCs w:val="24"/>
+        </w:rPr>
+        <w:t>Those complexities are the same for auxiliary space.</w:t>
       </w:r>
     </w:p>
     <w:p>
@@ -231,7 +413,7 @@
           <w:sz w:val="24"/>
           <w:szCs w:val="24"/>
         </w:rPr>
-        <w:t>BST</w:t>
+        <w:t>LLRB BST</w:t>
       </w:r>
       <w:r>
         <w:rPr>
@@ -240,31 +422,22 @@
           <w:szCs w:val="24"/>
         </w:rPr>
         <w:br/>
-        <w:t>Use</w:t>
-      </w:r>
-      <w:r>
-        <w:rPr>
-          <w:rFonts w:asciiTheme="minorBidi" w:hAnsiTheme="minorBidi"/>
-          <w:sz w:val="24"/>
-          <w:szCs w:val="24"/>
-        </w:rPr>
-        <w:t>s</w:t>
-      </w:r>
-      <w:r>
-        <w:rPr>
-          <w:rFonts w:asciiTheme="minorBidi" w:hAnsiTheme="minorBidi"/>
-          <w:sz w:val="24"/>
-          <w:szCs w:val="24"/>
-        </w:rPr>
-        <w:t xml:space="preserve"> an iterative implementation since insertions and deletions could then have </w:t>
-      </w:r>
-      <w:r>
-        <w:rPr>
-          <w:rFonts w:asciiTheme="minorBidi" w:hAnsiTheme="minorBidi"/>
-          <w:sz w:val="24"/>
-          <w:szCs w:val="24"/>
-        </w:rPr>
-        <w:t>auxiliary space</w:t>
+      </w:r>
+      <w:r>
+        <w:rPr>
+          <w:rFonts w:asciiTheme="minorBidi" w:hAnsiTheme="minorBidi"/>
+          <w:sz w:val="24"/>
+          <w:szCs w:val="24"/>
+        </w:rPr>
+        <w:t>Uses</w:t>
+      </w:r>
+      <w:r>
+        <w:rPr>
+          <w:rFonts w:asciiTheme="minorBidi" w:hAnsiTheme="minorBidi"/>
+          <w:sz w:val="24"/>
+          <w:szCs w:val="24"/>
+        </w:rPr>
+        <w:t xml:space="preserve"> recursion rather than iteration because it’s more elegant and readable. The recursion stack wouldn’t be as much of a problem when dealing with traversals in logarithmic space, and besides, the iterative implementation uses a stack as well causing an overhead, such that recursion is favourable.</w:t>
       </w:r>
       <w:r>
         <w:rPr>
@@ -274,6 +447,56 @@
         </w:rPr>
         <w:t xml:space="preserve"> </w:t>
       </w:r>
+      <w:proofErr w:type="spellStart"/>
+      <w:r>
+        <w:rPr>
+          <w:rFonts w:asciiTheme="minorBidi" w:hAnsiTheme="minorBidi"/>
+          <w:sz w:val="24"/>
+          <w:szCs w:val="24"/>
+        </w:rPr>
+        <w:t>searchElement</w:t>
+      </w:r>
+      <w:proofErr w:type="spellEnd"/>
+      <w:r>
+        <w:rPr>
+          <w:rFonts w:asciiTheme="minorBidi" w:hAnsiTheme="minorBidi"/>
+          <w:sz w:val="24"/>
+          <w:szCs w:val="24"/>
+        </w:rPr>
+        <w:t>: Θ(log</w:t>
+      </w:r>
+      <w:r>
+        <w:rPr>
+          <w:rFonts w:ascii="Cambria Math" w:hAnsi="Cambria Math" w:cs="Cambria Math"/>
+          <w:sz w:val="24"/>
+          <w:szCs w:val="24"/>
+        </w:rPr>
+        <w:t>₂</w:t>
+      </w:r>
+      <w:r>
+        <w:rPr>
+          <w:rFonts w:asciiTheme="minorBidi" w:hAnsiTheme="minorBidi"/>
+          <w:sz w:val="24"/>
+          <w:szCs w:val="24"/>
+        </w:rPr>
+        <w:t>(N)) due to O(log</w:t>
+      </w:r>
+      <w:r>
+        <w:rPr>
+          <w:rFonts w:ascii="Cambria Math" w:hAnsi="Cambria Math" w:cs="Cambria Math"/>
+          <w:sz w:val="24"/>
+          <w:szCs w:val="24"/>
+        </w:rPr>
+        <w:t>₂</w:t>
+      </w:r>
+      <w:r>
+        <w:rPr>
+          <w:rFonts w:asciiTheme="minorBidi" w:hAnsiTheme="minorBidi"/>
+          <w:sz w:val="24"/>
+          <w:szCs w:val="24"/>
+        </w:rPr>
+        <w:t xml:space="preserve">(N)) searches in both average and </w:t>
+      </w:r>
       <w:proofErr w:type="gramStart"/>
       <w:r>
         <w:rPr>
@@ -281,7 +504,7 @@
           <w:sz w:val="24"/>
           <w:szCs w:val="24"/>
         </w:rPr>
-        <w:t>O(</w:t>
+        <w:t>worst case</w:t>
       </w:r>
       <w:proofErr w:type="gramEnd"/>
       <w:r>
@@ -290,7 +513,39 @@
           <w:sz w:val="24"/>
           <w:szCs w:val="24"/>
         </w:rPr>
-        <w:t>1) compared to O(N) that would have been attained with recursion owing to the header stack from accumulative recursive calls.</w:t>
+        <w:t xml:space="preserve"> scenario, owing to the logarithmic nature of traversal in a balanced tree. </w:t>
+      </w:r>
+      <w:r>
+        <w:rPr>
+          <w:rFonts w:asciiTheme="minorBidi" w:hAnsiTheme="minorBidi"/>
+          <w:sz w:val="24"/>
+          <w:szCs w:val="24"/>
+        </w:rPr>
+        <w:t>Auxiliary space</w:t>
+      </w:r>
+      <w:r>
+        <w:rPr>
+          <w:rFonts w:asciiTheme="minorBidi" w:hAnsiTheme="minorBidi"/>
+          <w:sz w:val="24"/>
+          <w:szCs w:val="24"/>
+        </w:rPr>
+        <w:t xml:space="preserve"> is O(log</w:t>
+      </w:r>
+      <w:r>
+        <w:rPr>
+          <w:rFonts w:ascii="Cambria Math" w:hAnsi="Cambria Math" w:cs="Cambria Math"/>
+          <w:sz w:val="24"/>
+          <w:szCs w:val="24"/>
+        </w:rPr>
+        <w:t>₂</w:t>
+      </w:r>
+      <w:r>
+        <w:rPr>
+          <w:rFonts w:asciiTheme="minorBidi" w:hAnsiTheme="minorBidi"/>
+          <w:sz w:val="24"/>
+          <w:szCs w:val="24"/>
+        </w:rPr>
+        <w:t>(N)) for the same reason.</w:t>
       </w:r>
       <w:r>
         <w:rPr>
@@ -300,21 +555,23 @@
         </w:rPr>
         <w:t xml:space="preserve"> </w:t>
       </w:r>
-      <w:r>
-        <w:rPr>
-          <w:rFonts w:asciiTheme="minorBidi" w:hAnsiTheme="minorBidi"/>
-          <w:sz w:val="24"/>
-          <w:szCs w:val="24"/>
-        </w:rPr>
-        <w:t>Space complexity</w:t>
-      </w:r>
-      <w:r>
-        <w:rPr>
-          <w:rFonts w:asciiTheme="minorBidi" w:hAnsiTheme="minorBidi"/>
-          <w:sz w:val="24"/>
-          <w:szCs w:val="24"/>
-        </w:rPr>
-        <w:t>: O(N).</w:t>
+      <w:proofErr w:type="spellStart"/>
+      <w:r>
+        <w:rPr>
+          <w:rFonts w:asciiTheme="minorBidi" w:hAnsiTheme="minorBidi"/>
+          <w:sz w:val="24"/>
+          <w:szCs w:val="24"/>
+        </w:rPr>
+        <w:t>insertElement</w:t>
+      </w:r>
+      <w:proofErr w:type="spellEnd"/>
+      <w:r>
+        <w:rPr>
+          <w:rFonts w:asciiTheme="minorBidi" w:hAnsiTheme="minorBidi"/>
+          <w:sz w:val="24"/>
+          <w:szCs w:val="24"/>
+        </w:rPr>
+        <w:t>:</w:t>
       </w:r>
       <w:r>
         <w:rPr>
@@ -324,23 +581,13 @@
         </w:rPr>
         <w:t xml:space="preserve"> </w:t>
       </w:r>
-      <w:proofErr w:type="spellStart"/>
-      <w:r>
-        <w:rPr>
-          <w:rFonts w:asciiTheme="minorBidi" w:hAnsiTheme="minorBidi"/>
-          <w:sz w:val="24"/>
-          <w:szCs w:val="24"/>
-        </w:rPr>
-        <w:t>searchElement</w:t>
-      </w:r>
-      <w:proofErr w:type="spellEnd"/>
-      <w:r>
-        <w:rPr>
-          <w:rFonts w:asciiTheme="minorBidi" w:hAnsiTheme="minorBidi"/>
-          <w:sz w:val="24"/>
-          <w:szCs w:val="24"/>
-        </w:rPr>
-        <w:t>: on average c log</w:t>
+      <w:r>
+        <w:rPr>
+          <w:rFonts w:asciiTheme="minorBidi" w:hAnsiTheme="minorBidi"/>
+          <w:sz w:val="24"/>
+          <w:szCs w:val="24"/>
+        </w:rPr>
+        <w:t>Time complexity of O(log</w:t>
       </w:r>
       <w:r>
         <w:rPr>
@@ -356,7 +603,55 @@
           <w:sz w:val="24"/>
           <w:szCs w:val="24"/>
         </w:rPr>
-        <w:t xml:space="preserve">(N) where c is a constant of proportionality such that c ≥ 1 (due to being unbalanced). O(N) in worst case scenario (a linked list). </w:t>
+        <w:t xml:space="preserve">(N)) on average. </w:t>
+      </w:r>
+      <w:r>
+        <w:rPr>
+          <w:rFonts w:asciiTheme="minorBidi" w:hAnsiTheme="minorBidi"/>
+          <w:sz w:val="24"/>
+          <w:szCs w:val="24"/>
+        </w:rPr>
+        <w:t>Auxiliary space</w:t>
+      </w:r>
+      <w:r>
+        <w:rPr>
+          <w:rFonts w:asciiTheme="minorBidi" w:hAnsiTheme="minorBidi"/>
+          <w:sz w:val="24"/>
+          <w:szCs w:val="24"/>
+        </w:rPr>
+        <w:t xml:space="preserve"> O(2log</w:t>
+      </w:r>
+      <w:r>
+        <w:rPr>
+          <w:rFonts w:ascii="Cambria Math" w:hAnsi="Cambria Math" w:cs="Cambria Math"/>
+          <w:sz w:val="24"/>
+          <w:szCs w:val="24"/>
+        </w:rPr>
+        <w:t>₂</w:t>
+      </w:r>
+      <w:r>
+        <w:rPr>
+          <w:rFonts w:asciiTheme="minorBidi" w:hAnsiTheme="minorBidi"/>
+          <w:sz w:val="24"/>
+          <w:szCs w:val="24"/>
+        </w:rPr>
+        <w:t>(N+1))</w:t>
+      </w:r>
+      <w:r>
+        <w:rPr>
+          <w:rFonts w:asciiTheme="minorBidi" w:eastAsiaTheme="minorEastAsia" w:hAnsiTheme="minorBidi"/>
+          <w:sz w:val="24"/>
+          <w:szCs w:val="24"/>
+        </w:rPr>
+        <w:t xml:space="preserve"> </w:t>
+      </w:r>
+      <w:r>
+        <w:rPr>
+          <w:rFonts w:asciiTheme="minorBidi" w:hAnsiTheme="minorBidi"/>
+          <w:sz w:val="24"/>
+          <w:szCs w:val="24"/>
+        </w:rPr>
+        <w:t xml:space="preserve">in the absolute </w:t>
       </w:r>
       <w:proofErr w:type="gramStart"/>
       <w:r>
@@ -365,7 +660,7 @@
           <w:sz w:val="24"/>
           <w:szCs w:val="24"/>
         </w:rPr>
-        <w:t>Ω(</w:t>
+        <w:t>worst case</w:t>
       </w:r>
       <w:proofErr w:type="gramEnd"/>
       <w:r>
@@ -374,7 +669,7 @@
           <w:sz w:val="24"/>
           <w:szCs w:val="24"/>
         </w:rPr>
-        <w:t>1) for singleton tree, uninteresting.</w:t>
+        <w:t xml:space="preserve"> scenario that would require rotations for every single recursive call.</w:t>
       </w:r>
       <w:r>
         <w:rPr>
@@ -383,42 +678,31 @@
           <w:szCs w:val="24"/>
         </w:rPr>
         <w:br/>
-      </w:r>
-      <w:proofErr w:type="spellStart"/>
-      <w:r>
-        <w:rPr>
-          <w:rFonts w:asciiTheme="minorBidi" w:hAnsiTheme="minorBidi"/>
-          <w:sz w:val="24"/>
-          <w:szCs w:val="24"/>
-        </w:rPr>
-        <w:t>insertElement</w:t>
-      </w:r>
-      <w:proofErr w:type="spellEnd"/>
-      <w:r>
-        <w:rPr>
-          <w:rFonts w:asciiTheme="minorBidi" w:hAnsiTheme="minorBidi"/>
-          <w:sz w:val="24"/>
-          <w:szCs w:val="24"/>
-        </w:rPr>
-        <w:t xml:space="preserve">: same as </w:t>
-      </w:r>
-      <w:proofErr w:type="spellStart"/>
-      <w:r>
-        <w:rPr>
-          <w:rFonts w:asciiTheme="minorBidi" w:hAnsiTheme="minorBidi"/>
-          <w:sz w:val="24"/>
-          <w:szCs w:val="24"/>
-        </w:rPr>
-        <w:t>searchElement</w:t>
-      </w:r>
-      <w:proofErr w:type="spellEnd"/>
-      <w:r>
-        <w:rPr>
-          <w:rFonts w:asciiTheme="minorBidi" w:hAnsiTheme="minorBidi"/>
-          <w:sz w:val="24"/>
-          <w:szCs w:val="24"/>
-        </w:rPr>
-        <w:t>, but constant time for an empty tree instead.</w:t>
+        <w:t>Works out at Θ(log</w:t>
+      </w:r>
+      <w:r>
+        <w:rPr>
+          <w:rFonts w:ascii="Cambria Math" w:hAnsi="Cambria Math" w:cs="Cambria Math"/>
+          <w:sz w:val="24"/>
+          <w:szCs w:val="24"/>
+        </w:rPr>
+        <w:t>₂</w:t>
+      </w:r>
+      <w:r>
+        <w:rPr>
+          <w:rFonts w:asciiTheme="minorBidi" w:hAnsiTheme="minorBidi"/>
+          <w:sz w:val="24"/>
+          <w:szCs w:val="24"/>
+        </w:rPr>
+        <w:t xml:space="preserve">(N)) </w:t>
+      </w:r>
+      <w:r>
+        <w:rPr>
+          <w:rFonts w:asciiTheme="minorBidi" w:hAnsiTheme="minorBidi"/>
+          <w:sz w:val="24"/>
+          <w:szCs w:val="24"/>
+        </w:rPr>
+        <w:t>for time complexity and auxiliary space.</w:t>
       </w:r>
     </w:p>
     <w:p>
@@ -437,7 +721,7 @@
           <w:sz w:val="24"/>
           <w:szCs w:val="24"/>
         </w:rPr>
-        <w:t>LLRB BST</w:t>
+        <w:t>Bloom Filter</w:t>
       </w:r>
       <w:r>
         <w:rPr>
@@ -453,15 +737,7 @@
           <w:sz w:val="24"/>
           <w:szCs w:val="24"/>
         </w:rPr>
-        <w:t>Uses</w:t>
-      </w:r>
-      <w:r>
-        <w:rPr>
-          <w:rFonts w:asciiTheme="minorBidi" w:hAnsiTheme="minorBidi"/>
-          <w:sz w:val="24"/>
-          <w:szCs w:val="24"/>
-        </w:rPr>
-        <w:t xml:space="preserve"> recursion rather than iteration because it’s more elegant and readable. The recursion stack wouldn’t be as much of a problem when dealing with traversals in logarithmic space, and besides, the iterative implementation uses a stack as well causing an overhead, such that recursion is favourable.</w:t>
+        <w:t>Uses a</w:t>
       </w:r>
       <w:r>
         <w:rPr>
@@ -471,6 +747,194 @@
         </w:rPr>
         <w:t xml:space="preserve"> </w:t>
       </w:r>
+      <w:proofErr w:type="spellStart"/>
+      <w:r>
+        <w:rPr>
+          <w:rFonts w:asciiTheme="minorBidi" w:hAnsiTheme="minorBidi"/>
+          <w:sz w:val="24"/>
+          <w:szCs w:val="24"/>
+        </w:rPr>
+        <w:t>bitarray</w:t>
+      </w:r>
+      <w:proofErr w:type="spellEnd"/>
+      <w:r>
+        <w:rPr>
+          <w:rFonts w:asciiTheme="minorBidi" w:hAnsiTheme="minorBidi"/>
+          <w:sz w:val="24"/>
+          <w:szCs w:val="24"/>
+        </w:rPr>
+        <w:t xml:space="preserve"> and Python’s built-in hash function</w:t>
+      </w:r>
+      <w:r>
+        <w:rPr>
+          <w:rFonts w:asciiTheme="minorBidi" w:hAnsiTheme="minorBidi"/>
+          <w:sz w:val="24"/>
+          <w:szCs w:val="24"/>
+        </w:rPr>
+        <w:t>. It has worst-case time complexity O(N) for strings, but it</w:t>
+      </w:r>
+      <w:r>
+        <w:rPr>
+          <w:rFonts w:asciiTheme="minorBidi" w:hAnsiTheme="minorBidi"/>
+          <w:sz w:val="24"/>
+          <w:szCs w:val="24"/>
+        </w:rPr>
+        <w:t xml:space="preserve"> </w:t>
+      </w:r>
+      <w:r>
+        <w:rPr>
+          <w:rFonts w:asciiTheme="minorBidi" w:hAnsiTheme="minorBidi"/>
+          <w:sz w:val="24"/>
+          <w:szCs w:val="24"/>
+        </w:rPr>
+        <w:t>efficiently</w:t>
+      </w:r>
+      <w:r>
+        <w:rPr>
+          <w:rFonts w:asciiTheme="minorBidi" w:hAnsiTheme="minorBidi"/>
+          <w:sz w:val="24"/>
+          <w:szCs w:val="24"/>
+        </w:rPr>
+        <w:t xml:space="preserve"> reduce</w:t>
+      </w:r>
+      <w:r>
+        <w:rPr>
+          <w:rFonts w:asciiTheme="minorBidi" w:hAnsiTheme="minorBidi"/>
+          <w:sz w:val="24"/>
+          <w:szCs w:val="24"/>
+        </w:rPr>
+        <w:t>s</w:t>
+      </w:r>
+      <w:r>
+        <w:rPr>
+          <w:rFonts w:asciiTheme="minorBidi" w:hAnsiTheme="minorBidi"/>
+          <w:sz w:val="24"/>
+          <w:szCs w:val="24"/>
+        </w:rPr>
+        <w:t xml:space="preserve"> collisions</w:t>
+      </w:r>
+      <w:r>
+        <w:rPr>
+          <w:rFonts w:asciiTheme="minorBidi" w:hAnsiTheme="minorBidi"/>
+          <w:sz w:val="24"/>
+          <w:szCs w:val="24"/>
+        </w:rPr>
+        <w:t xml:space="preserve"> with hash randomisation</w:t>
+      </w:r>
+      <w:r>
+        <w:rPr>
+          <w:rFonts w:asciiTheme="minorBidi" w:hAnsiTheme="minorBidi"/>
+          <w:sz w:val="24"/>
+          <w:szCs w:val="24"/>
+        </w:rPr>
+        <w:t xml:space="preserve">, resulting in amortised time complexity </w:t>
+      </w:r>
+      <w:proofErr w:type="gramStart"/>
+      <w:r>
+        <w:rPr>
+          <w:rFonts w:asciiTheme="minorBidi" w:hAnsiTheme="minorBidi"/>
+          <w:sz w:val="24"/>
+          <w:szCs w:val="24"/>
+        </w:rPr>
+        <w:t>O(</w:t>
+      </w:r>
+      <w:proofErr w:type="gramEnd"/>
+      <w:r>
+        <w:rPr>
+          <w:rFonts w:asciiTheme="minorBidi" w:hAnsiTheme="minorBidi"/>
+          <w:sz w:val="24"/>
+          <w:szCs w:val="24"/>
+        </w:rPr>
+        <w:t xml:space="preserve">1). </w:t>
+      </w:r>
+      <w:r>
+        <w:rPr>
+          <w:rFonts w:asciiTheme="minorBidi" w:hAnsiTheme="minorBidi"/>
+          <w:sz w:val="24"/>
+          <w:szCs w:val="24"/>
+        </w:rPr>
+        <w:t xml:space="preserve">We further F-string the </w:t>
+      </w:r>
+      <w:r>
+        <w:rPr>
+          <w:rFonts w:asciiTheme="minorBidi" w:hAnsiTheme="minorBidi"/>
+          <w:sz w:val="24"/>
+          <w:szCs w:val="24"/>
+        </w:rPr>
+        <w:t>word</w:t>
+      </w:r>
+      <w:r>
+        <w:rPr>
+          <w:rFonts w:asciiTheme="minorBidi" w:hAnsiTheme="minorBidi"/>
+          <w:sz w:val="24"/>
+          <w:szCs w:val="24"/>
+        </w:rPr>
+        <w:t xml:space="preserve"> with the </w:t>
+      </w:r>
+      <w:r>
+        <w:rPr>
+          <w:rFonts w:asciiTheme="minorBidi" w:hAnsiTheme="minorBidi"/>
+          <w:sz w:val="24"/>
+          <w:szCs w:val="24"/>
+        </w:rPr>
+        <w:t>iterator</w:t>
+      </w:r>
+      <w:r>
+        <w:rPr>
+          <w:rFonts w:asciiTheme="minorBidi" w:hAnsiTheme="minorBidi"/>
+          <w:sz w:val="24"/>
+          <w:szCs w:val="24"/>
+        </w:rPr>
+        <w:t xml:space="preserve"> </w:t>
+      </w:r>
+      <w:r>
+        <w:rPr>
+          <w:rFonts w:asciiTheme="minorBidi" w:hAnsiTheme="minorBidi"/>
+          <w:sz w:val="24"/>
+          <w:szCs w:val="24"/>
+        </w:rPr>
+        <w:t>in order to reduce the number of collisions</w:t>
+      </w:r>
+      <w:r>
+        <w:rPr>
+          <w:rFonts w:asciiTheme="minorBidi" w:hAnsiTheme="minorBidi"/>
+          <w:sz w:val="24"/>
+          <w:szCs w:val="24"/>
+        </w:rPr>
+        <w:t xml:space="preserve">. </w:t>
+      </w:r>
+      <w:r>
+        <w:rPr>
+          <w:rFonts w:asciiTheme="minorBidi" w:hAnsiTheme="minorBidi"/>
+          <w:sz w:val="24"/>
+          <w:szCs w:val="24"/>
+        </w:rPr>
+        <w:t>Modulus M ensures the hashes can all fit in the array but does not alter computation cost</w:t>
+      </w:r>
+      <w:r>
+        <w:rPr>
+          <w:rFonts w:asciiTheme="minorBidi" w:hAnsiTheme="minorBidi"/>
+          <w:sz w:val="24"/>
+          <w:szCs w:val="24"/>
+        </w:rPr>
+        <w:t xml:space="preserve"> significantly</w:t>
+      </w:r>
+      <w:r>
+        <w:rPr>
+          <w:rFonts w:asciiTheme="minorBidi" w:hAnsiTheme="minorBidi"/>
+          <w:sz w:val="24"/>
+          <w:szCs w:val="24"/>
+        </w:rPr>
+        <w:t>.</w:t>
+      </w:r>
+      <w:r>
+        <w:rPr>
+          <w:rFonts w:asciiTheme="minorBidi" w:hAnsiTheme="minorBidi"/>
+          <w:sz w:val="24"/>
+          <w:szCs w:val="24"/>
+        </w:rPr>
+        <w:t xml:space="preserve"> </w:t>
+      </w:r>
       <w:r>
         <w:rPr>
           <w:rFonts w:asciiTheme="minorBidi" w:hAnsiTheme="minorBidi"/>
@@ -485,15 +949,39 @@
           <w:sz w:val="24"/>
           <w:szCs w:val="24"/>
         </w:rPr>
-        <w:t xml:space="preserve">: </w:t>
-      </w:r>
-      <w:r>
-        <w:rPr>
-          <w:rFonts w:asciiTheme="minorBidi" w:hAnsiTheme="minorBidi"/>
-          <w:sz w:val="24"/>
-          <w:szCs w:val="24"/>
-        </w:rPr>
-        <w:t>O(N).</w:t>
+        <w:t xml:space="preserve"> </w:t>
+      </w:r>
+      <w:r>
+        <w:rPr>
+          <w:rFonts w:asciiTheme="minorBidi" w:hAnsiTheme="minorBidi"/>
+          <w:sz w:val="24"/>
+          <w:szCs w:val="24"/>
+        </w:rPr>
+        <w:t xml:space="preserve">is </w:t>
+      </w:r>
+      <w:r>
+        <w:rPr>
+          <w:rFonts w:asciiTheme="minorBidi" w:hAnsiTheme="minorBidi"/>
+          <w:sz w:val="24"/>
+          <w:szCs w:val="24"/>
+        </w:rPr>
+        <w:t xml:space="preserve">O(M). The larger the M, the lower the probability of collision, with the penalty of larger </w:t>
+      </w:r>
+      <w:r>
+        <w:rPr>
+          <w:rFonts w:asciiTheme="minorBidi" w:hAnsiTheme="minorBidi"/>
+          <w:sz w:val="24"/>
+          <w:szCs w:val="24"/>
+        </w:rPr>
+        <w:t>auxiliary space</w:t>
+      </w:r>
+      <w:r>
+        <w:rPr>
+          <w:rFonts w:asciiTheme="minorBidi" w:hAnsiTheme="minorBidi"/>
+          <w:sz w:val="24"/>
+          <w:szCs w:val="24"/>
+        </w:rPr>
+        <w:t>.</w:t>
       </w:r>
       <w:r>
         <w:rPr>
@@ -519,123 +1007,7 @@
           <w:sz w:val="24"/>
           <w:szCs w:val="24"/>
         </w:rPr>
-        <w:t>: Θ(log</w:t>
-      </w:r>
-      <w:r>
-        <w:rPr>
-          <w:rFonts w:ascii="Cambria Math" w:hAnsi="Cambria Math" w:cs="Cambria Math"/>
-          <w:sz w:val="24"/>
-          <w:szCs w:val="24"/>
-        </w:rPr>
-        <w:t>₂</w:t>
-      </w:r>
-      <w:r>
-        <w:rPr>
-          <w:rFonts w:asciiTheme="minorBidi" w:hAnsiTheme="minorBidi"/>
-          <w:sz w:val="24"/>
-          <w:szCs w:val="24"/>
-        </w:rPr>
-        <w:t>(N)) due to O(log</w:t>
-      </w:r>
-      <w:r>
-        <w:rPr>
-          <w:rFonts w:ascii="Cambria Math" w:hAnsi="Cambria Math" w:cs="Cambria Math"/>
-          <w:sz w:val="24"/>
-          <w:szCs w:val="24"/>
-        </w:rPr>
-        <w:t>₂</w:t>
-      </w:r>
-      <w:r>
-        <w:rPr>
-          <w:rFonts w:asciiTheme="minorBidi" w:hAnsiTheme="minorBidi"/>
-          <w:sz w:val="24"/>
-          <w:szCs w:val="24"/>
-        </w:rPr>
-        <w:t xml:space="preserve">(N)) searches in both average and </w:t>
-      </w:r>
-      <w:proofErr w:type="gramStart"/>
-      <w:r>
-        <w:rPr>
-          <w:rFonts w:asciiTheme="minorBidi" w:hAnsiTheme="minorBidi"/>
-          <w:sz w:val="24"/>
-          <w:szCs w:val="24"/>
-        </w:rPr>
-        <w:t>worst case</w:t>
-      </w:r>
-      <w:proofErr w:type="gramEnd"/>
-      <w:r>
-        <w:rPr>
-          <w:rFonts w:asciiTheme="minorBidi" w:hAnsiTheme="minorBidi"/>
-          <w:sz w:val="24"/>
-          <w:szCs w:val="24"/>
-        </w:rPr>
-        <w:t xml:space="preserve"> scenario, owing to the logarithmic nature of traversal in a balanced tree. </w:t>
-      </w:r>
-      <w:r>
-        <w:rPr>
-          <w:rFonts w:asciiTheme="minorBidi" w:hAnsiTheme="minorBidi"/>
-          <w:sz w:val="24"/>
-          <w:szCs w:val="24"/>
-        </w:rPr>
-        <w:t>Auxiliary space</w:t>
-      </w:r>
-      <w:r>
-        <w:rPr>
-          <w:rFonts w:asciiTheme="minorBidi" w:hAnsiTheme="minorBidi"/>
-          <w:sz w:val="24"/>
-          <w:szCs w:val="24"/>
-        </w:rPr>
-        <w:t xml:space="preserve"> is O(log</w:t>
-      </w:r>
-      <w:r>
-        <w:rPr>
-          <w:rFonts w:ascii="Cambria Math" w:hAnsi="Cambria Math" w:cs="Cambria Math"/>
-          <w:sz w:val="24"/>
-          <w:szCs w:val="24"/>
-        </w:rPr>
-        <w:t>₂</w:t>
-      </w:r>
-      <w:r>
-        <w:rPr>
-          <w:rFonts w:asciiTheme="minorBidi" w:hAnsiTheme="minorBidi"/>
-          <w:sz w:val="24"/>
-          <w:szCs w:val="24"/>
-        </w:rPr>
-        <w:t xml:space="preserve">(N)) for the same reason. </w:t>
-      </w:r>
-      <w:proofErr w:type="gramStart"/>
-      <w:r>
-        <w:rPr>
-          <w:rFonts w:ascii="Arial" w:hAnsi="Arial" w:cs="Arial"/>
-          <w:sz w:val="24"/>
-          <w:szCs w:val="24"/>
-        </w:rPr>
-        <w:t>Ω</w:t>
-      </w:r>
-      <w:r>
-        <w:rPr>
-          <w:rFonts w:asciiTheme="minorBidi" w:hAnsiTheme="minorBidi"/>
-          <w:sz w:val="24"/>
-          <w:szCs w:val="24"/>
-        </w:rPr>
-        <w:t>(</w:t>
-      </w:r>
-      <w:proofErr w:type="gramEnd"/>
-      <w:r>
-        <w:rPr>
-          <w:rFonts w:asciiTheme="minorBidi" w:hAnsiTheme="minorBidi"/>
-          <w:sz w:val="24"/>
-          <w:szCs w:val="24"/>
-        </w:rPr>
-        <w:t>1) for a singleton tree, trivial.</w:t>
-      </w:r>
-      <w:r>
-        <w:rPr>
-          <w:rFonts w:asciiTheme="minorBidi" w:hAnsiTheme="minorBidi"/>
-          <w:sz w:val="24"/>
-          <w:szCs w:val="24"/>
-        </w:rPr>
-        <w:t xml:space="preserve"> </w:t>
+        <w:t xml:space="preserve">: Θ(k) irrespective of N, since it just performs lookup in the </w:t>
       </w:r>
       <w:proofErr w:type="spellStart"/>
       <w:r>
@@ -644,7 +1016,7 @@
           <w:sz w:val="24"/>
           <w:szCs w:val="24"/>
         </w:rPr>
-        <w:t>insertElement</w:t>
+        <w:t>bitarray</w:t>
       </w:r>
       <w:proofErr w:type="spellEnd"/>
       <w:r>
@@ -653,455 +1025,23 @@
           <w:sz w:val="24"/>
           <w:szCs w:val="24"/>
         </w:rPr>
-        <w:t>:</w:t>
-      </w:r>
-      <w:r>
-        <w:rPr>
-          <w:rFonts w:asciiTheme="minorBidi" w:hAnsiTheme="minorBidi"/>
-          <w:sz w:val="24"/>
-          <w:szCs w:val="24"/>
-        </w:rPr>
-        <w:t xml:space="preserve"> </w:t>
-      </w:r>
-      <w:r>
-        <w:rPr>
-          <w:rFonts w:asciiTheme="minorBidi" w:hAnsiTheme="minorBidi"/>
-          <w:sz w:val="24"/>
-          <w:szCs w:val="24"/>
-        </w:rPr>
-        <w:t>Time complexity of O(log</w:t>
-      </w:r>
-      <w:r>
-        <w:rPr>
-          <w:rFonts w:ascii="Cambria Math" w:hAnsi="Cambria Math" w:cs="Cambria Math"/>
-          <w:sz w:val="24"/>
-          <w:szCs w:val="24"/>
-        </w:rPr>
-        <w:t>₂</w:t>
-      </w:r>
-      <w:r>
-        <w:rPr>
-          <w:rFonts w:asciiTheme="minorBidi" w:hAnsiTheme="minorBidi"/>
-          <w:sz w:val="24"/>
-          <w:szCs w:val="24"/>
-        </w:rPr>
-        <w:t xml:space="preserve">(N)) on average. </w:t>
-      </w:r>
-      <w:r>
-        <w:rPr>
-          <w:rFonts w:asciiTheme="minorBidi" w:hAnsiTheme="minorBidi"/>
-          <w:sz w:val="24"/>
-          <w:szCs w:val="24"/>
-        </w:rPr>
-        <w:t>Auxiliary space</w:t>
-      </w:r>
-      <w:r>
-        <w:rPr>
-          <w:rFonts w:asciiTheme="minorBidi" w:hAnsiTheme="minorBidi"/>
-          <w:sz w:val="24"/>
-          <w:szCs w:val="24"/>
-        </w:rPr>
-        <w:t xml:space="preserve"> O(2log</w:t>
-      </w:r>
-      <w:r>
-        <w:rPr>
-          <w:rFonts w:ascii="Cambria Math" w:hAnsi="Cambria Math" w:cs="Cambria Math"/>
-          <w:sz w:val="24"/>
-          <w:szCs w:val="24"/>
-        </w:rPr>
-        <w:t>₂</w:t>
-      </w:r>
-      <w:r>
-        <w:rPr>
-          <w:rFonts w:asciiTheme="minorBidi" w:hAnsiTheme="minorBidi"/>
-          <w:sz w:val="24"/>
-          <w:szCs w:val="24"/>
-        </w:rPr>
-        <w:t>(N+1))</w:t>
-      </w:r>
-      <w:r>
-        <w:rPr>
-          <w:rFonts w:asciiTheme="minorBidi" w:eastAsiaTheme="minorEastAsia" w:hAnsiTheme="minorBidi"/>
-          <w:sz w:val="24"/>
-          <w:szCs w:val="24"/>
-        </w:rPr>
-        <w:t xml:space="preserve"> </w:t>
-      </w:r>
-      <w:r>
-        <w:rPr>
-          <w:rFonts w:asciiTheme="minorBidi" w:hAnsiTheme="minorBidi"/>
-          <w:sz w:val="24"/>
-          <w:szCs w:val="24"/>
-        </w:rPr>
-        <w:t xml:space="preserve">in the absolute </w:t>
-      </w:r>
-      <w:proofErr w:type="gramStart"/>
-      <w:r>
-        <w:rPr>
-          <w:rFonts w:asciiTheme="minorBidi" w:hAnsiTheme="minorBidi"/>
-          <w:sz w:val="24"/>
-          <w:szCs w:val="24"/>
-        </w:rPr>
-        <w:t>worst case</w:t>
-      </w:r>
-      <w:proofErr w:type="gramEnd"/>
-      <w:r>
-        <w:rPr>
-          <w:rFonts w:asciiTheme="minorBidi" w:hAnsiTheme="minorBidi"/>
-          <w:sz w:val="24"/>
-          <w:szCs w:val="24"/>
-        </w:rPr>
-        <w:t xml:space="preserve"> scenario that would require rotations for every single recursive call. </w:t>
-      </w:r>
-      <w:proofErr w:type="gramStart"/>
-      <w:r>
-        <w:rPr>
-          <w:rFonts w:asciiTheme="minorBidi" w:hAnsiTheme="minorBidi"/>
-          <w:sz w:val="24"/>
-          <w:szCs w:val="24"/>
-        </w:rPr>
-        <w:t>Ω(</w:t>
-      </w:r>
-      <w:proofErr w:type="gramEnd"/>
-      <w:r>
-        <w:rPr>
-          <w:rFonts w:asciiTheme="minorBidi" w:hAnsiTheme="minorBidi"/>
-          <w:sz w:val="24"/>
-          <w:szCs w:val="24"/>
-        </w:rPr>
-        <w:t>1) for an empty tree, once again trivial.</w:t>
-      </w:r>
-      <w:r>
-        <w:rPr>
-          <w:rFonts w:asciiTheme="minorBidi" w:hAnsiTheme="minorBidi"/>
-          <w:sz w:val="24"/>
-          <w:szCs w:val="24"/>
-        </w:rPr>
-        <w:br/>
-        <w:t>Works out at Θ(log</w:t>
-      </w:r>
-      <w:r>
-        <w:rPr>
-          <w:rFonts w:ascii="Cambria Math" w:hAnsi="Cambria Math" w:cs="Cambria Math"/>
-          <w:sz w:val="24"/>
-          <w:szCs w:val="24"/>
-        </w:rPr>
-        <w:t>₂</w:t>
-      </w:r>
-      <w:r>
-        <w:rPr>
-          <w:rFonts w:asciiTheme="minorBidi" w:hAnsiTheme="minorBidi"/>
-          <w:sz w:val="24"/>
-          <w:szCs w:val="24"/>
-        </w:rPr>
-        <w:t>(N)) as well.</w:t>
-      </w:r>
-    </w:p>
-    <w:p>
-      <w:pPr>
-        <w:rPr>
-          <w:rFonts w:asciiTheme="minorBidi" w:hAnsiTheme="minorBidi"/>
-          <w:sz w:val="24"/>
-          <w:szCs w:val="24"/>
-        </w:rPr>
-      </w:pPr>
-      <w:r>
-        <w:rPr>
-          <w:rFonts w:asciiTheme="minorBidi" w:hAnsiTheme="minorBidi"/>
-          <w:b/>
-          <w:bCs/>
-          <w:sz w:val="24"/>
-          <w:szCs w:val="24"/>
-        </w:rPr>
-        <w:t>Bloom Filter</w:t>
-      </w:r>
-      <w:r>
-        <w:rPr>
-          <w:rFonts w:asciiTheme="minorBidi" w:hAnsiTheme="minorBidi"/>
-          <w:sz w:val="24"/>
-          <w:szCs w:val="24"/>
-        </w:rPr>
-        <w:br/>
-      </w:r>
-      <w:r>
-        <w:rPr>
-          <w:rFonts w:asciiTheme="minorBidi" w:hAnsiTheme="minorBidi"/>
-          <w:sz w:val="24"/>
-          <w:szCs w:val="24"/>
-        </w:rPr>
-        <w:t>Uses a</w:t>
-      </w:r>
-      <w:r>
-        <w:rPr>
-          <w:rFonts w:asciiTheme="minorBidi" w:hAnsiTheme="minorBidi"/>
-          <w:sz w:val="24"/>
-          <w:szCs w:val="24"/>
-        </w:rPr>
-        <w:t xml:space="preserve"> </w:t>
-      </w:r>
-      <w:proofErr w:type="spellStart"/>
-      <w:r>
-        <w:rPr>
-          <w:rFonts w:asciiTheme="minorBidi" w:hAnsiTheme="minorBidi"/>
-          <w:sz w:val="24"/>
-          <w:szCs w:val="24"/>
-        </w:rPr>
-        <w:t>bitarray</w:t>
-      </w:r>
-      <w:proofErr w:type="spellEnd"/>
-      <w:r>
-        <w:rPr>
-          <w:rFonts w:asciiTheme="minorBidi" w:hAnsiTheme="minorBidi"/>
-          <w:sz w:val="24"/>
-          <w:szCs w:val="24"/>
-        </w:rPr>
-        <w:t xml:space="preserve"> and Python’s built-in hash function</w:t>
-      </w:r>
-      <w:r>
-        <w:rPr>
-          <w:rFonts w:asciiTheme="minorBidi" w:hAnsiTheme="minorBidi"/>
-          <w:sz w:val="24"/>
-          <w:szCs w:val="24"/>
-        </w:rPr>
-        <w:t>. It has worst-case time complexity O(N) for strings, but it</w:t>
-      </w:r>
-      <w:r>
-        <w:rPr>
-          <w:rFonts w:asciiTheme="minorBidi" w:hAnsiTheme="minorBidi"/>
-          <w:sz w:val="24"/>
-          <w:szCs w:val="24"/>
-        </w:rPr>
-        <w:t xml:space="preserve"> </w:t>
-      </w:r>
-      <w:r>
-        <w:rPr>
-          <w:rFonts w:asciiTheme="minorBidi" w:hAnsiTheme="minorBidi"/>
-          <w:sz w:val="24"/>
-          <w:szCs w:val="24"/>
-        </w:rPr>
-        <w:t>efficiently</w:t>
-      </w:r>
-      <w:r>
-        <w:rPr>
-          <w:rFonts w:asciiTheme="minorBidi" w:hAnsiTheme="minorBidi"/>
-          <w:sz w:val="24"/>
-          <w:szCs w:val="24"/>
-        </w:rPr>
-        <w:t xml:space="preserve"> reduce</w:t>
-      </w:r>
-      <w:r>
-        <w:rPr>
-          <w:rFonts w:asciiTheme="minorBidi" w:hAnsiTheme="minorBidi"/>
-          <w:sz w:val="24"/>
-          <w:szCs w:val="24"/>
-        </w:rPr>
-        <w:t>s</w:t>
-      </w:r>
-      <w:r>
-        <w:rPr>
-          <w:rFonts w:asciiTheme="minorBidi" w:hAnsiTheme="minorBidi"/>
-          <w:sz w:val="24"/>
-          <w:szCs w:val="24"/>
-        </w:rPr>
-        <w:t xml:space="preserve"> collisions</w:t>
-      </w:r>
-      <w:r>
-        <w:rPr>
-          <w:rFonts w:asciiTheme="minorBidi" w:hAnsiTheme="minorBidi"/>
-          <w:sz w:val="24"/>
-          <w:szCs w:val="24"/>
-        </w:rPr>
-        <w:t xml:space="preserve"> with hash randomisation</w:t>
-      </w:r>
-      <w:r>
-        <w:rPr>
-          <w:rFonts w:asciiTheme="minorBidi" w:hAnsiTheme="minorBidi"/>
-          <w:sz w:val="24"/>
-          <w:szCs w:val="24"/>
-        </w:rPr>
-        <w:t xml:space="preserve">, resulting in amortised time complexity </w:t>
-      </w:r>
-      <w:proofErr w:type="gramStart"/>
-      <w:r>
-        <w:rPr>
-          <w:rFonts w:asciiTheme="minorBidi" w:hAnsiTheme="minorBidi"/>
-          <w:sz w:val="24"/>
-          <w:szCs w:val="24"/>
-        </w:rPr>
-        <w:t>O(</w:t>
-      </w:r>
-      <w:proofErr w:type="gramEnd"/>
-      <w:r>
-        <w:rPr>
-          <w:rFonts w:asciiTheme="minorBidi" w:hAnsiTheme="minorBidi"/>
-          <w:sz w:val="24"/>
-          <w:szCs w:val="24"/>
-        </w:rPr>
-        <w:t xml:space="preserve">1). </w:t>
-      </w:r>
-      <w:r>
-        <w:rPr>
-          <w:rFonts w:asciiTheme="minorBidi" w:hAnsiTheme="minorBidi"/>
-          <w:sz w:val="24"/>
-          <w:szCs w:val="24"/>
-        </w:rPr>
-        <w:t xml:space="preserve">We further F-string the </w:t>
-      </w:r>
-      <w:r>
-        <w:rPr>
-          <w:rFonts w:asciiTheme="minorBidi" w:hAnsiTheme="minorBidi"/>
-          <w:sz w:val="24"/>
-          <w:szCs w:val="24"/>
-        </w:rPr>
-        <w:t>word</w:t>
-      </w:r>
-      <w:r>
-        <w:rPr>
-          <w:rFonts w:asciiTheme="minorBidi" w:hAnsiTheme="minorBidi"/>
-          <w:sz w:val="24"/>
-          <w:szCs w:val="24"/>
-        </w:rPr>
-        <w:t xml:space="preserve"> with the </w:t>
-      </w:r>
-      <w:r>
-        <w:rPr>
-          <w:rFonts w:asciiTheme="minorBidi" w:hAnsiTheme="minorBidi"/>
-          <w:sz w:val="24"/>
-          <w:szCs w:val="24"/>
-        </w:rPr>
-        <w:t>iterator</w:t>
-      </w:r>
-      <w:r>
-        <w:rPr>
-          <w:rFonts w:asciiTheme="minorBidi" w:hAnsiTheme="minorBidi"/>
-          <w:sz w:val="24"/>
-          <w:szCs w:val="24"/>
-        </w:rPr>
-        <w:t xml:space="preserve"> </w:t>
-      </w:r>
-      <w:r>
-        <w:rPr>
-          <w:rFonts w:asciiTheme="minorBidi" w:hAnsiTheme="minorBidi"/>
-          <w:sz w:val="24"/>
-          <w:szCs w:val="24"/>
-        </w:rPr>
-        <w:t>in order to reduce the number of collisions</w:t>
-      </w:r>
-      <w:r>
-        <w:rPr>
-          <w:rFonts w:asciiTheme="minorBidi" w:hAnsiTheme="minorBidi"/>
-          <w:sz w:val="24"/>
-          <w:szCs w:val="24"/>
-        </w:rPr>
-        <w:t xml:space="preserve"> as its slightly faster than concatenation</w:t>
-      </w:r>
-      <w:r>
-        <w:rPr>
-          <w:rFonts w:asciiTheme="minorBidi" w:hAnsiTheme="minorBidi"/>
-          <w:sz w:val="24"/>
-          <w:szCs w:val="24"/>
-        </w:rPr>
-        <w:t>. Modulus M ensures the hashes can all fit in the array but does not alter computation cost.</w:t>
-      </w:r>
-      <w:r>
-        <w:rPr>
-          <w:rFonts w:asciiTheme="minorBidi" w:hAnsiTheme="minorBidi"/>
-          <w:sz w:val="24"/>
-          <w:szCs w:val="24"/>
-        </w:rPr>
-        <w:t xml:space="preserve"> </w:t>
-      </w:r>
-      <w:r>
-        <w:rPr>
-          <w:rFonts w:asciiTheme="minorBidi" w:hAnsiTheme="minorBidi"/>
-          <w:sz w:val="24"/>
-          <w:szCs w:val="24"/>
-        </w:rPr>
-        <w:t>Space complexity</w:t>
-      </w:r>
-      <w:r>
-        <w:rPr>
-          <w:rFonts w:asciiTheme="minorBidi" w:hAnsiTheme="minorBidi"/>
-          <w:sz w:val="24"/>
-          <w:szCs w:val="24"/>
-        </w:rPr>
-        <w:t xml:space="preserve"> </w:t>
-      </w:r>
-      <w:r>
-        <w:rPr>
-          <w:rFonts w:asciiTheme="minorBidi" w:hAnsiTheme="minorBidi"/>
-          <w:sz w:val="24"/>
-          <w:szCs w:val="24"/>
-        </w:rPr>
-        <w:t xml:space="preserve">is </w:t>
-      </w:r>
-      <w:r>
-        <w:rPr>
-          <w:rFonts w:asciiTheme="minorBidi" w:hAnsiTheme="minorBidi"/>
-          <w:sz w:val="24"/>
-          <w:szCs w:val="24"/>
-        </w:rPr>
-        <w:t xml:space="preserve">O(M). The larger the M, the lower the probability of collision, with the penalty of larger </w:t>
-      </w:r>
-      <w:r>
-        <w:rPr>
-          <w:rFonts w:asciiTheme="minorBidi" w:hAnsiTheme="minorBidi"/>
-          <w:sz w:val="24"/>
-          <w:szCs w:val="24"/>
-        </w:rPr>
-        <w:t>auxiliary space</w:t>
-      </w:r>
-      <w:r>
-        <w:rPr>
-          <w:rFonts w:asciiTheme="minorBidi" w:hAnsiTheme="minorBidi"/>
-          <w:sz w:val="24"/>
-          <w:szCs w:val="24"/>
-        </w:rPr>
-        <w:t>.</w:t>
-      </w:r>
-      <w:r>
-        <w:rPr>
-          <w:rFonts w:asciiTheme="minorBidi" w:hAnsiTheme="minorBidi"/>
-          <w:sz w:val="24"/>
-          <w:szCs w:val="24"/>
-        </w:rPr>
-        <w:br/>
-      </w:r>
-      <w:proofErr w:type="spellStart"/>
-      <w:r>
-        <w:rPr>
-          <w:rFonts w:asciiTheme="minorBidi" w:hAnsiTheme="minorBidi"/>
-          <w:sz w:val="24"/>
-          <w:szCs w:val="24"/>
-        </w:rPr>
-        <w:t>searchElement</w:t>
-      </w:r>
-      <w:proofErr w:type="spellEnd"/>
-      <w:r>
-        <w:rPr>
-          <w:rFonts w:asciiTheme="minorBidi" w:hAnsiTheme="minorBidi"/>
-          <w:sz w:val="24"/>
-          <w:szCs w:val="24"/>
-        </w:rPr>
-        <w:t xml:space="preserve">: Θ(k) irrespective of N, since it just performs lookup in the </w:t>
-      </w:r>
-      <w:proofErr w:type="spellStart"/>
-      <w:r>
-        <w:rPr>
-          <w:rFonts w:asciiTheme="minorBidi" w:hAnsiTheme="minorBidi"/>
-          <w:sz w:val="24"/>
-          <w:szCs w:val="24"/>
-        </w:rPr>
-        <w:t>bitarray</w:t>
-      </w:r>
-      <w:proofErr w:type="spellEnd"/>
-      <w:r>
-        <w:rPr>
-          <w:rFonts w:asciiTheme="minorBidi" w:hAnsiTheme="minorBidi"/>
-          <w:sz w:val="24"/>
-          <w:szCs w:val="24"/>
-        </w:rPr>
-        <w:t xml:space="preserve">. Mathematical calculations involved have negligible computational cost. </w:t>
+        <w:t xml:space="preserve">. </w:t>
+      </w:r>
+      <w:r>
+        <w:rPr>
+          <w:rFonts w:asciiTheme="minorBidi" w:hAnsiTheme="minorBidi"/>
+          <w:sz w:val="24"/>
+          <w:szCs w:val="24"/>
+        </w:rPr>
+        <w:t>Hashing has a negligible amortised time complexity, as discussed above</w:t>
+      </w:r>
+      <w:r>
+        <w:rPr>
+          <w:rFonts w:asciiTheme="minorBidi" w:hAnsiTheme="minorBidi"/>
+          <w:sz w:val="24"/>
+          <w:szCs w:val="24"/>
+        </w:rPr>
+        <w:t xml:space="preserve">. </w:t>
       </w:r>
       <w:r>
         <w:rPr>
@@ -1494,6 +1434,30 @@
           <w:szCs w:val="24"/>
         </w:rPr>
         <w:t>.</w:t>
+      </w:r>
+      <w:r>
+        <w:rPr>
+          <w:rFonts w:asciiTheme="minorBidi" w:hAnsiTheme="minorBidi"/>
+          <w:sz w:val="24"/>
+          <w:szCs w:val="24"/>
+        </w:rPr>
+        <w:t xml:space="preserve"> In our case, we’ve chosen N = 50 to account for &lt; 0.05 false positive rate</w:t>
+      </w:r>
+      <w:r>
+        <w:rPr>
+          <w:rFonts w:asciiTheme="minorBidi" w:hAnsiTheme="minorBidi"/>
+          <w:sz w:val="24"/>
+          <w:szCs w:val="24"/>
+        </w:rPr>
+        <w:t>, so that works out at around O(35).</w:t>
+      </w:r>
+      <w:r>
+        <w:rPr>
+          <w:rFonts w:asciiTheme="minorBidi" w:hAnsiTheme="minorBidi"/>
+          <w:sz w:val="24"/>
+          <w:szCs w:val="24"/>
+        </w:rPr>
+        <w:t xml:space="preserve"> </w:t>
       </w:r>
       <w:r>
         <w:rPr>
@@ -1952,7 +1916,6 @@
   <w:style w:type="character" w:default="1" w:styleId="DefaultParagraphFont">
     <w:name w:val="Default Paragraph Font"/>
     <w:uiPriority w:val="1"/>
-    <w:semiHidden/>
     <w:unhideWhenUsed/>
   </w:style>
   <w:style w:type="table" w:default="1" w:styleId="TableNormal">

</xml_diff>

<commit_message>
Fixed a spelling mistake in Theoretical Analysis
contingent -> contiguous

Also clarified choice of default Python list over linked list
</commit_message>
<xml_diff>
--- a/Theoretical Analysis.docx
+++ b/Theoretical Analysis.docx
@@ -35,35 +35,48 @@
           <w:sz w:val="24"/>
           <w:szCs w:val="24"/>
         </w:rPr>
-        <w:t xml:space="preserve"> a regular Python list due to the good optimisations it has. Its contingent memory access makes it faster than e.g. a linked list whereby the elements are stored in random places in the program’s memory</w:t>
-      </w:r>
-      <w:r>
-        <w:rPr>
-          <w:rFonts w:asciiTheme="minorBidi" w:hAnsiTheme="minorBidi"/>
-          <w:sz w:val="24"/>
-          <w:szCs w:val="24"/>
-        </w:rPr>
-        <w:t xml:space="preserve">. </w:t>
-      </w:r>
-      <w:proofErr w:type="spellStart"/>
-      <w:r>
-        <w:rPr>
-          <w:rFonts w:asciiTheme="minorBidi" w:hAnsiTheme="minorBidi"/>
-          <w:sz w:val="24"/>
-          <w:szCs w:val="24"/>
-        </w:rPr>
-        <w:t>searchElement</w:t>
-      </w:r>
-      <w:proofErr w:type="spellEnd"/>
-      <w:r>
-        <w:rPr>
-          <w:rFonts w:asciiTheme="minorBidi" w:hAnsiTheme="minorBidi"/>
-          <w:sz w:val="24"/>
-          <w:szCs w:val="24"/>
-        </w:rPr>
-        <w:t xml:space="preserve">: O(N) at worst case scenario, </w:t>
-      </w:r>
-      <w:proofErr w:type="gramStart"/>
+        <w:t xml:space="preserve"> a regular Python list due to the good optimisations it has. Its </w:t>
+      </w:r>
+      <w:r>
+        <w:rPr>
+          <w:rFonts w:asciiTheme="minorBidi" w:hAnsiTheme="minorBidi"/>
+          <w:sz w:val="24"/>
+          <w:szCs w:val="24"/>
+        </w:rPr>
+        <w:t>contiguous</w:t>
+      </w:r>
+      <w:r>
+        <w:rPr>
+          <w:rFonts w:asciiTheme="minorBidi" w:hAnsiTheme="minorBidi"/>
+          <w:sz w:val="24"/>
+          <w:szCs w:val="24"/>
+        </w:rPr>
+        <w:t xml:space="preserve"> </w:t>
+      </w:r>
+      <w:r>
+        <w:rPr>
+          <w:rFonts w:asciiTheme="minorBidi" w:hAnsiTheme="minorBidi"/>
+          <w:sz w:val="24"/>
+          <w:szCs w:val="24"/>
+        </w:rPr>
+        <w:t>memory access makes it faster than e.g. a linked list whereby the elements are stored in random places in the program’s memory</w:t>
+      </w:r>
+      <w:r>
+        <w:rPr>
+          <w:rFonts w:asciiTheme="minorBidi" w:hAnsiTheme="minorBidi"/>
+          <w:sz w:val="24"/>
+          <w:szCs w:val="24"/>
+        </w:rPr>
+        <w:t xml:space="preserve">. While linked lists don’t require shifting the entire list to accommodate for insertions in the middle of the list, we don’t need this feature since insertElement appends to the end of the list only. </w:t>
+      </w:r>
+      <w:r>
+        <w:rPr>
+          <w:rFonts w:asciiTheme="minorBidi" w:hAnsiTheme="minorBidi"/>
+          <w:sz w:val="24"/>
+          <w:szCs w:val="24"/>
+        </w:rPr>
+        <w:t xml:space="preserve">searchElement: O(N) at worst case scenario, </w:t>
+      </w:r>
       <w:r>
         <w:rPr>
           <w:rFonts w:asciiTheme="minorBidi" w:eastAsiaTheme="minorEastAsia" w:hAnsiTheme="minorBidi"/>
@@ -72,7 +85,6 @@
         </w:rPr>
         <w:t>O(</w:t>
       </w:r>
-      <w:proofErr w:type="gramEnd"/>
       <m:oMath>
         <m:f>
           <m:fPr>
@@ -131,23 +143,13 @@
         </w:rPr>
         <w:t xml:space="preserve"> </w:t>
       </w:r>
-      <w:proofErr w:type="spellStart"/>
-      <w:r>
-        <w:rPr>
-          <w:rFonts w:asciiTheme="minorBidi" w:hAnsiTheme="minorBidi"/>
-          <w:sz w:val="24"/>
-          <w:szCs w:val="24"/>
-        </w:rPr>
-        <w:t>insertElement</w:t>
-      </w:r>
-      <w:proofErr w:type="spellEnd"/>
-      <w:r>
-        <w:rPr>
-          <w:rFonts w:asciiTheme="minorBidi" w:hAnsiTheme="minorBidi"/>
-          <w:sz w:val="24"/>
-          <w:szCs w:val="24"/>
-        </w:rPr>
-        <w:t xml:space="preserve">: </w:t>
+      <w:r>
+        <w:rPr>
+          <w:rFonts w:asciiTheme="minorBidi" w:hAnsiTheme="minorBidi"/>
+          <w:sz w:val="24"/>
+          <w:szCs w:val="24"/>
+        </w:rPr>
+        <w:t xml:space="preserve">insertElement: </w:t>
       </w:r>
       <w:r>
         <w:rPr>
@@ -163,25 +165,7 @@
           <w:sz w:val="24"/>
           <w:szCs w:val="24"/>
         </w:rPr>
-        <w:t xml:space="preserve"> append() rather than insert() reduced O(N) → O(1), but we have to use </w:t>
-      </w:r>
-      <w:proofErr w:type="spellStart"/>
-      <w:r>
-        <w:rPr>
-          <w:rFonts w:asciiTheme="minorBidi" w:hAnsiTheme="minorBidi"/>
-          <w:sz w:val="24"/>
-          <w:szCs w:val="24"/>
-        </w:rPr>
-        <w:t>searchElement</w:t>
-      </w:r>
-      <w:proofErr w:type="spellEnd"/>
-      <w:r>
-        <w:rPr>
-          <w:rFonts w:asciiTheme="minorBidi" w:hAnsiTheme="minorBidi"/>
-          <w:sz w:val="24"/>
-          <w:szCs w:val="24"/>
-        </w:rPr>
-        <w:t xml:space="preserve"> to check for duplicates at first, so that is O(N + 1) = O(N).</w:t>
+        <w:t xml:space="preserve"> append() rather than insert() reduced O(N) → O(1), but we have to use searchElement to check for duplicates at first, so that is O(N + 1) = O(N).</w:t>
       </w:r>
     </w:p>
     <w:p>
@@ -234,25 +218,48 @@
           <w:sz w:val="24"/>
           <w:szCs w:val="24"/>
         </w:rPr>
+        <w:t xml:space="preserve"> O(1) compared to O(N) that would have been attained with recursion owing to the header stack from accumulative recursive calls.</w:t>
+      </w:r>
+      <w:r>
+        <w:rPr>
+          <w:rFonts w:asciiTheme="minorBidi" w:hAnsiTheme="minorBidi"/>
+          <w:sz w:val="24"/>
+          <w:szCs w:val="24"/>
+        </w:rPr>
         <w:t xml:space="preserve"> </w:t>
       </w:r>
-      <w:proofErr w:type="gramStart"/>
-      <w:r>
-        <w:rPr>
-          <w:rFonts w:asciiTheme="minorBidi" w:hAnsiTheme="minorBidi"/>
-          <w:sz w:val="24"/>
-          <w:szCs w:val="24"/>
-        </w:rPr>
-        <w:t>O(</w:t>
-      </w:r>
-      <w:proofErr w:type="gramEnd"/>
-      <w:r>
-        <w:rPr>
-          <w:rFonts w:asciiTheme="minorBidi" w:hAnsiTheme="minorBidi"/>
-          <w:sz w:val="24"/>
-          <w:szCs w:val="24"/>
-        </w:rPr>
-        <w:t>1) compared to O(N) that would have been attained with recursion owing to the header stack from accumulative recursive calls.</w:t>
+      <w:r>
+        <w:rPr>
+          <w:rFonts w:asciiTheme="minorBidi" w:hAnsiTheme="minorBidi"/>
+          <w:sz w:val="24"/>
+          <w:szCs w:val="24"/>
+        </w:rPr>
+        <w:t>searchElement: on average c log</w:t>
+      </w:r>
+      <w:r>
+        <w:rPr>
+          <w:rFonts w:ascii="Cambria Math" w:hAnsi="Cambria Math" w:cs="Cambria Math"/>
+          <w:sz w:val="24"/>
+          <w:szCs w:val="24"/>
+        </w:rPr>
+        <w:t>₂</w:t>
+      </w:r>
+      <w:r>
+        <w:rPr>
+          <w:rFonts w:asciiTheme="minorBidi" w:hAnsiTheme="minorBidi"/>
+          <w:sz w:val="24"/>
+          <w:szCs w:val="24"/>
+        </w:rPr>
+        <w:t>(N) where c is a constant of proportionality such that c ≥ 1 (due to being unbalanced). O(N) in worst case scenario (a linked list).</w:t>
+      </w:r>
+      <w:r>
+        <w:rPr>
+          <w:rFonts w:asciiTheme="minorBidi" w:hAnsiTheme="minorBidi"/>
+          <w:sz w:val="24"/>
+          <w:szCs w:val="24"/>
+        </w:rPr>
+        <w:br/>
+        <w:t>insertElement:</w:t>
       </w:r>
       <w:r>
         <w:rPr>
@@ -262,23 +269,13 @@
         </w:rPr>
         <w:t xml:space="preserve"> </w:t>
       </w:r>
-      <w:proofErr w:type="spellStart"/>
-      <w:r>
-        <w:rPr>
-          <w:rFonts w:asciiTheme="minorBidi" w:hAnsiTheme="minorBidi"/>
-          <w:sz w:val="24"/>
-          <w:szCs w:val="24"/>
-        </w:rPr>
-        <w:t>searchElement</w:t>
-      </w:r>
-      <w:proofErr w:type="spellEnd"/>
-      <w:r>
-        <w:rPr>
-          <w:rFonts w:asciiTheme="minorBidi" w:hAnsiTheme="minorBidi"/>
-          <w:sz w:val="24"/>
-          <w:szCs w:val="24"/>
-        </w:rPr>
-        <w:t>: on average c log</w:t>
+      <w:r>
+        <w:rPr>
+          <w:rFonts w:asciiTheme="minorBidi" w:hAnsiTheme="minorBidi"/>
+          <w:sz w:val="24"/>
+          <w:szCs w:val="24"/>
+        </w:rPr>
+        <w:t>c log</w:t>
       </w:r>
       <w:r>
         <w:rPr>
@@ -294,64 +291,6 @@
           <w:sz w:val="24"/>
           <w:szCs w:val="24"/>
         </w:rPr>
-        <w:t>(N) where c is a constant of proportionality such that c ≥ 1 (due to being unbalanced). O(N) in worst case scenario (a linked list).</w:t>
-      </w:r>
-      <w:r>
-        <w:rPr>
-          <w:rFonts w:asciiTheme="minorBidi" w:hAnsiTheme="minorBidi"/>
-          <w:sz w:val="24"/>
-          <w:szCs w:val="24"/>
-        </w:rPr>
-        <w:br/>
-      </w:r>
-      <w:proofErr w:type="spellStart"/>
-      <w:r>
-        <w:rPr>
-          <w:rFonts w:asciiTheme="minorBidi" w:hAnsiTheme="minorBidi"/>
-          <w:sz w:val="24"/>
-          <w:szCs w:val="24"/>
-        </w:rPr>
-        <w:t>insertElement</w:t>
-      </w:r>
-      <w:proofErr w:type="spellEnd"/>
-      <w:r>
-        <w:rPr>
-          <w:rFonts w:asciiTheme="minorBidi" w:hAnsiTheme="minorBidi"/>
-          <w:sz w:val="24"/>
-          <w:szCs w:val="24"/>
-        </w:rPr>
-        <w:t>:</w:t>
-      </w:r>
-      <w:r>
-        <w:rPr>
-          <w:rFonts w:asciiTheme="minorBidi" w:hAnsiTheme="minorBidi"/>
-          <w:sz w:val="24"/>
-          <w:szCs w:val="24"/>
-        </w:rPr>
-        <w:t xml:space="preserve"> </w:t>
-      </w:r>
-      <w:r>
-        <w:rPr>
-          <w:rFonts w:asciiTheme="minorBidi" w:hAnsiTheme="minorBidi"/>
-          <w:sz w:val="24"/>
-          <w:szCs w:val="24"/>
-        </w:rPr>
-        <w:t>c log</w:t>
-      </w:r>
-      <w:r>
-        <w:rPr>
-          <w:rFonts w:ascii="Cambria Math" w:hAnsi="Cambria Math" w:cs="Cambria Math"/>
-          <w:sz w:val="24"/>
-          <w:szCs w:val="24"/>
-        </w:rPr>
-        <w:t>₂</w:t>
-      </w:r>
-      <w:r>
-        <w:rPr>
-          <w:rFonts w:asciiTheme="minorBidi" w:hAnsiTheme="minorBidi"/>
-          <w:sz w:val="24"/>
-          <w:szCs w:val="24"/>
-        </w:rPr>
         <w:t>(N)</w:t>
       </w:r>
       <w:r>
@@ -360,25 +299,7 @@
           <w:sz w:val="24"/>
           <w:szCs w:val="24"/>
         </w:rPr>
-        <w:t xml:space="preserve">, same as </w:t>
-      </w:r>
-      <w:proofErr w:type="spellStart"/>
-      <w:r>
-        <w:rPr>
-          <w:rFonts w:asciiTheme="minorBidi" w:hAnsiTheme="minorBidi"/>
-          <w:sz w:val="24"/>
-          <w:szCs w:val="24"/>
-        </w:rPr>
-        <w:t>searchElement</w:t>
-      </w:r>
-      <w:proofErr w:type="spellEnd"/>
-      <w:r>
-        <w:rPr>
-          <w:rFonts w:asciiTheme="minorBidi" w:hAnsiTheme="minorBidi"/>
-          <w:sz w:val="24"/>
-          <w:szCs w:val="24"/>
-        </w:rPr>
-        <w:t>.</w:t>
+        <w:t>, same as searchElement.</w:t>
       </w:r>
       <w:r>
         <w:rPr>
@@ -447,23 +368,13 @@
         </w:rPr>
         <w:t xml:space="preserve"> </w:t>
       </w:r>
-      <w:proofErr w:type="spellStart"/>
-      <w:r>
-        <w:rPr>
-          <w:rFonts w:asciiTheme="minorBidi" w:hAnsiTheme="minorBidi"/>
-          <w:sz w:val="24"/>
-          <w:szCs w:val="24"/>
-        </w:rPr>
-        <w:t>searchElement</w:t>
-      </w:r>
-      <w:proofErr w:type="spellEnd"/>
-      <w:r>
-        <w:rPr>
-          <w:rFonts w:asciiTheme="minorBidi" w:hAnsiTheme="minorBidi"/>
-          <w:sz w:val="24"/>
-          <w:szCs w:val="24"/>
-        </w:rPr>
-        <w:t>: Θ(log</w:t>
+      <w:r>
+        <w:rPr>
+          <w:rFonts w:asciiTheme="minorBidi" w:hAnsiTheme="minorBidi"/>
+          <w:sz w:val="24"/>
+          <w:szCs w:val="24"/>
+        </w:rPr>
+        <w:t>searchElement: Θ(log</w:t>
       </w:r>
       <w:r>
         <w:rPr>
@@ -495,25 +406,7 @@
           <w:sz w:val="24"/>
           <w:szCs w:val="24"/>
         </w:rPr>
-        <w:t xml:space="preserve">(N)) searches in both average and </w:t>
-      </w:r>
-      <w:proofErr w:type="gramStart"/>
-      <w:r>
-        <w:rPr>
-          <w:rFonts w:asciiTheme="minorBidi" w:hAnsiTheme="minorBidi"/>
-          <w:sz w:val="24"/>
-          <w:szCs w:val="24"/>
-        </w:rPr>
-        <w:t>worst case</w:t>
-      </w:r>
-      <w:proofErr w:type="gramEnd"/>
-      <w:r>
-        <w:rPr>
-          <w:rFonts w:asciiTheme="minorBidi" w:hAnsiTheme="minorBidi"/>
-          <w:sz w:val="24"/>
-          <w:szCs w:val="24"/>
-        </w:rPr>
-        <w:t xml:space="preserve"> scenario, owing to the logarithmic nature of traversal in a balanced tree. </w:t>
+        <w:t xml:space="preserve">(N)) searches in both average and worst case scenario, owing to the logarithmic nature of traversal in a balanced tree. </w:t>
       </w:r>
       <w:r>
         <w:rPr>
@@ -555,23 +448,13 @@
         </w:rPr>
         <w:t xml:space="preserve"> </w:t>
       </w:r>
-      <w:proofErr w:type="spellStart"/>
-      <w:r>
-        <w:rPr>
-          <w:rFonts w:asciiTheme="minorBidi" w:hAnsiTheme="minorBidi"/>
-          <w:sz w:val="24"/>
-          <w:szCs w:val="24"/>
-        </w:rPr>
-        <w:t>insertElement</w:t>
-      </w:r>
-      <w:proofErr w:type="spellEnd"/>
-      <w:r>
-        <w:rPr>
-          <w:rFonts w:asciiTheme="minorBidi" w:hAnsiTheme="minorBidi"/>
-          <w:sz w:val="24"/>
-          <w:szCs w:val="24"/>
-        </w:rPr>
-        <w:t>:</w:t>
+      <w:r>
+        <w:rPr>
+          <w:rFonts w:asciiTheme="minorBidi" w:hAnsiTheme="minorBidi"/>
+          <w:sz w:val="24"/>
+          <w:szCs w:val="24"/>
+        </w:rPr>
+        <w:t>insertElement:</w:t>
       </w:r>
       <w:r>
         <w:rPr>
@@ -651,25 +534,7 @@
           <w:sz w:val="24"/>
           <w:szCs w:val="24"/>
         </w:rPr>
-        <w:t xml:space="preserve">in the absolute </w:t>
-      </w:r>
-      <w:proofErr w:type="gramStart"/>
-      <w:r>
-        <w:rPr>
-          <w:rFonts w:asciiTheme="minorBidi" w:hAnsiTheme="minorBidi"/>
-          <w:sz w:val="24"/>
-          <w:szCs w:val="24"/>
-        </w:rPr>
-        <w:t>worst case</w:t>
-      </w:r>
-      <w:proofErr w:type="gramEnd"/>
-      <w:r>
-        <w:rPr>
-          <w:rFonts w:asciiTheme="minorBidi" w:hAnsiTheme="minorBidi"/>
-          <w:sz w:val="24"/>
-          <w:szCs w:val="24"/>
-        </w:rPr>
-        <w:t xml:space="preserve"> scenario that would require rotations for every single recursive call.</w:t>
+        <w:t>in the absolute worst case scenario that would require rotations for every single recursive call.</w:t>
       </w:r>
       <w:r>
         <w:rPr>
@@ -745,33 +610,103 @@
           <w:sz w:val="24"/>
           <w:szCs w:val="24"/>
         </w:rPr>
+        <w:t xml:space="preserve"> bitarray and Python’s built-in hash function</w:t>
+      </w:r>
+      <w:r>
+        <w:rPr>
+          <w:rFonts w:asciiTheme="minorBidi" w:hAnsiTheme="minorBidi"/>
+          <w:sz w:val="24"/>
+          <w:szCs w:val="24"/>
+        </w:rPr>
+        <w:t>. It has worst-case time complexity O(N) for strings, but it</w:t>
+      </w:r>
+      <w:r>
+        <w:rPr>
+          <w:rFonts w:asciiTheme="minorBidi" w:hAnsiTheme="minorBidi"/>
+          <w:sz w:val="24"/>
+          <w:szCs w:val="24"/>
+        </w:rPr>
         <w:t xml:space="preserve"> </w:t>
       </w:r>
-      <w:proofErr w:type="spellStart"/>
-      <w:r>
-        <w:rPr>
-          <w:rFonts w:asciiTheme="minorBidi" w:hAnsiTheme="minorBidi"/>
-          <w:sz w:val="24"/>
-          <w:szCs w:val="24"/>
-        </w:rPr>
-        <w:t>bitarray</w:t>
-      </w:r>
-      <w:proofErr w:type="spellEnd"/>
-      <w:r>
-        <w:rPr>
-          <w:rFonts w:asciiTheme="minorBidi" w:hAnsiTheme="minorBidi"/>
-          <w:sz w:val="24"/>
-          <w:szCs w:val="24"/>
-        </w:rPr>
-        <w:t xml:space="preserve"> and Python’s built-in hash function</w:t>
-      </w:r>
-      <w:r>
-        <w:rPr>
-          <w:rFonts w:asciiTheme="minorBidi" w:hAnsiTheme="minorBidi"/>
-          <w:sz w:val="24"/>
-          <w:szCs w:val="24"/>
-        </w:rPr>
-        <w:t>. It has worst-case time complexity O(N) for strings, but it</w:t>
+      <w:r>
+        <w:rPr>
+          <w:rFonts w:asciiTheme="minorBidi" w:hAnsiTheme="minorBidi"/>
+          <w:sz w:val="24"/>
+          <w:szCs w:val="24"/>
+        </w:rPr>
+        <w:t>efficiently</w:t>
+      </w:r>
+      <w:r>
+        <w:rPr>
+          <w:rFonts w:asciiTheme="minorBidi" w:hAnsiTheme="minorBidi"/>
+          <w:sz w:val="24"/>
+          <w:szCs w:val="24"/>
+        </w:rPr>
+        <w:t xml:space="preserve"> reduce</w:t>
+      </w:r>
+      <w:r>
+        <w:rPr>
+          <w:rFonts w:asciiTheme="minorBidi" w:hAnsiTheme="minorBidi"/>
+          <w:sz w:val="24"/>
+          <w:szCs w:val="24"/>
+        </w:rPr>
+        <w:t>s</w:t>
+      </w:r>
+      <w:r>
+        <w:rPr>
+          <w:rFonts w:asciiTheme="minorBidi" w:hAnsiTheme="minorBidi"/>
+          <w:sz w:val="24"/>
+          <w:szCs w:val="24"/>
+        </w:rPr>
+        <w:t xml:space="preserve"> collisions</w:t>
+      </w:r>
+      <w:r>
+        <w:rPr>
+          <w:rFonts w:asciiTheme="minorBidi" w:hAnsiTheme="minorBidi"/>
+          <w:sz w:val="24"/>
+          <w:szCs w:val="24"/>
+        </w:rPr>
+        <w:t xml:space="preserve"> with hash randomisation</w:t>
+      </w:r>
+      <w:r>
+        <w:rPr>
+          <w:rFonts w:asciiTheme="minorBidi" w:hAnsiTheme="minorBidi"/>
+          <w:sz w:val="24"/>
+          <w:szCs w:val="24"/>
+        </w:rPr>
+        <w:t xml:space="preserve">, resulting in amortised time complexity O(1). </w:t>
+      </w:r>
+      <w:r>
+        <w:rPr>
+          <w:rFonts w:asciiTheme="minorBidi" w:hAnsiTheme="minorBidi"/>
+          <w:sz w:val="24"/>
+          <w:szCs w:val="24"/>
+        </w:rPr>
+        <w:t xml:space="preserve">We further F-string the </w:t>
+      </w:r>
+      <w:r>
+        <w:rPr>
+          <w:rFonts w:asciiTheme="minorBidi" w:hAnsiTheme="minorBidi"/>
+          <w:sz w:val="24"/>
+          <w:szCs w:val="24"/>
+        </w:rPr>
+        <w:t>word</w:t>
+      </w:r>
+      <w:r>
+        <w:rPr>
+          <w:rFonts w:asciiTheme="minorBidi" w:hAnsiTheme="minorBidi"/>
+          <w:sz w:val="24"/>
+          <w:szCs w:val="24"/>
+        </w:rPr>
+        <w:t xml:space="preserve"> with the </w:t>
+      </w:r>
+      <w:r>
+        <w:rPr>
+          <w:rFonts w:asciiTheme="minorBidi" w:hAnsiTheme="minorBidi"/>
+          <w:sz w:val="24"/>
+          <w:szCs w:val="24"/>
+        </w:rPr>
+        <w:t>iterator</w:t>
       </w:r>
       <w:r>
         <w:rPr>
@@ -787,97 +722,39 @@
           <w:sz w:val="24"/>
           <w:szCs w:val="24"/>
         </w:rPr>
-        <w:t>efficiently</w:t>
-      </w:r>
-      <w:r>
-        <w:rPr>
-          <w:rFonts w:asciiTheme="minorBidi" w:hAnsiTheme="minorBidi"/>
-          <w:sz w:val="24"/>
-          <w:szCs w:val="24"/>
-        </w:rPr>
-        <w:t xml:space="preserve"> reduce</w:t>
-      </w:r>
-      <w:r>
-        <w:rPr>
-          <w:rFonts w:asciiTheme="minorBidi" w:hAnsiTheme="minorBidi"/>
-          <w:sz w:val="24"/>
-          <w:szCs w:val="24"/>
-        </w:rPr>
-        <w:t>s</w:t>
-      </w:r>
-      <w:r>
-        <w:rPr>
-          <w:rFonts w:asciiTheme="minorBidi" w:hAnsiTheme="minorBidi"/>
-          <w:sz w:val="24"/>
-          <w:szCs w:val="24"/>
-        </w:rPr>
-        <w:t xml:space="preserve"> collisions</w:t>
-      </w:r>
-      <w:r>
-        <w:rPr>
-          <w:rFonts w:asciiTheme="minorBidi" w:hAnsiTheme="minorBidi"/>
-          <w:sz w:val="24"/>
-          <w:szCs w:val="24"/>
-        </w:rPr>
-        <w:t xml:space="preserve"> with hash randomisation</w:t>
-      </w:r>
-      <w:r>
-        <w:rPr>
-          <w:rFonts w:asciiTheme="minorBidi" w:hAnsiTheme="minorBidi"/>
-          <w:sz w:val="24"/>
-          <w:szCs w:val="24"/>
-        </w:rPr>
-        <w:t xml:space="preserve">, resulting in amortised time complexity </w:t>
-      </w:r>
-      <w:proofErr w:type="gramStart"/>
-      <w:r>
-        <w:rPr>
-          <w:rFonts w:asciiTheme="minorBidi" w:hAnsiTheme="minorBidi"/>
-          <w:sz w:val="24"/>
-          <w:szCs w:val="24"/>
-        </w:rPr>
-        <w:t>O(</w:t>
-      </w:r>
-      <w:proofErr w:type="gramEnd"/>
-      <w:r>
-        <w:rPr>
-          <w:rFonts w:asciiTheme="minorBidi" w:hAnsiTheme="minorBidi"/>
-          <w:sz w:val="24"/>
-          <w:szCs w:val="24"/>
-        </w:rPr>
-        <w:t xml:space="preserve">1). </w:t>
-      </w:r>
-      <w:r>
-        <w:rPr>
-          <w:rFonts w:asciiTheme="minorBidi" w:hAnsiTheme="minorBidi"/>
-          <w:sz w:val="24"/>
-          <w:szCs w:val="24"/>
-        </w:rPr>
-        <w:t xml:space="preserve">We further F-string the </w:t>
-      </w:r>
-      <w:r>
-        <w:rPr>
-          <w:rFonts w:asciiTheme="minorBidi" w:hAnsiTheme="minorBidi"/>
-          <w:sz w:val="24"/>
-          <w:szCs w:val="24"/>
-        </w:rPr>
-        <w:t>word</w:t>
-      </w:r>
-      <w:r>
-        <w:rPr>
-          <w:rFonts w:asciiTheme="minorBidi" w:hAnsiTheme="minorBidi"/>
-          <w:sz w:val="24"/>
-          <w:szCs w:val="24"/>
-        </w:rPr>
-        <w:t xml:space="preserve"> with the </w:t>
-      </w:r>
-      <w:r>
-        <w:rPr>
-          <w:rFonts w:asciiTheme="minorBidi" w:hAnsiTheme="minorBidi"/>
-          <w:sz w:val="24"/>
-          <w:szCs w:val="24"/>
-        </w:rPr>
-        <w:t>iterator</w:t>
+        <w:t>in order to reduce the number of collisions</w:t>
+      </w:r>
+      <w:r>
+        <w:rPr>
+          <w:rFonts w:asciiTheme="minorBidi" w:hAnsiTheme="minorBidi"/>
+          <w:sz w:val="24"/>
+          <w:szCs w:val="24"/>
+        </w:rPr>
+        <w:t xml:space="preserve">. </w:t>
+      </w:r>
+      <w:r>
+        <w:rPr>
+          <w:rFonts w:asciiTheme="minorBidi" w:hAnsiTheme="minorBidi"/>
+          <w:sz w:val="24"/>
+          <w:szCs w:val="24"/>
+        </w:rPr>
+        <w:t>Modulus M ensures the hashes can all fit in the array but does not alter computation cost</w:t>
+      </w:r>
+      <w:r>
+        <w:rPr>
+          <w:rFonts w:asciiTheme="minorBidi" w:hAnsiTheme="minorBidi"/>
+          <w:sz w:val="24"/>
+          <w:szCs w:val="24"/>
+        </w:rPr>
+        <w:t xml:space="preserve"> significantly</w:t>
+      </w:r>
+      <w:r>
+        <w:rPr>
+          <w:rFonts w:asciiTheme="minorBidi" w:hAnsiTheme="minorBidi"/>
+          <w:sz w:val="24"/>
+          <w:szCs w:val="24"/>
+        </w:rPr>
+        <w:t>.</w:t>
       </w:r>
       <w:r>
         <w:rPr>
@@ -893,31 +770,39 @@
           <w:sz w:val="24"/>
           <w:szCs w:val="24"/>
         </w:rPr>
-        <w:t>in order to reduce the number of collisions</w:t>
-      </w:r>
-      <w:r>
-        <w:rPr>
-          <w:rFonts w:asciiTheme="minorBidi" w:hAnsiTheme="minorBidi"/>
-          <w:sz w:val="24"/>
-          <w:szCs w:val="24"/>
-        </w:rPr>
-        <w:t xml:space="preserve">. </w:t>
-      </w:r>
-      <w:r>
-        <w:rPr>
-          <w:rFonts w:asciiTheme="minorBidi" w:hAnsiTheme="minorBidi"/>
-          <w:sz w:val="24"/>
-          <w:szCs w:val="24"/>
-        </w:rPr>
-        <w:t>Modulus M ensures the hashes can all fit in the array but does not alter computation cost</w:t>
-      </w:r>
-      <w:r>
-        <w:rPr>
-          <w:rFonts w:asciiTheme="minorBidi" w:hAnsiTheme="minorBidi"/>
-          <w:sz w:val="24"/>
-          <w:szCs w:val="24"/>
-        </w:rPr>
-        <w:t xml:space="preserve"> significantly</w:t>
+        <w:t>Space complexity</w:t>
+      </w:r>
+      <w:r>
+        <w:rPr>
+          <w:rFonts w:asciiTheme="minorBidi" w:hAnsiTheme="minorBidi"/>
+          <w:sz w:val="24"/>
+          <w:szCs w:val="24"/>
+        </w:rPr>
+        <w:t xml:space="preserve"> </w:t>
+      </w:r>
+      <w:r>
+        <w:rPr>
+          <w:rFonts w:asciiTheme="minorBidi" w:hAnsiTheme="minorBidi"/>
+          <w:sz w:val="24"/>
+          <w:szCs w:val="24"/>
+        </w:rPr>
+        <w:t xml:space="preserve">is </w:t>
+      </w:r>
+      <w:r>
+        <w:rPr>
+          <w:rFonts w:asciiTheme="minorBidi" w:hAnsiTheme="minorBidi"/>
+          <w:sz w:val="24"/>
+          <w:szCs w:val="24"/>
+        </w:rPr>
+        <w:t xml:space="preserve">O(M). The larger the M, the lower the probability of collision, with the penalty of larger </w:t>
+      </w:r>
+      <w:r>
+        <w:rPr>
+          <w:rFonts w:asciiTheme="minorBidi" w:hAnsiTheme="minorBidi"/>
+          <w:sz w:val="24"/>
+          <w:szCs w:val="24"/>
+        </w:rPr>
+        <w:t>auxiliary space</w:t>
       </w:r>
       <w:r>
         <w:rPr>
@@ -933,99 +818,8 @@
           <w:sz w:val="24"/>
           <w:szCs w:val="24"/>
         </w:rPr>
-        <w:t xml:space="preserve"> </w:t>
-      </w:r>
-      <w:r>
-        <w:rPr>
-          <w:rFonts w:asciiTheme="minorBidi" w:hAnsiTheme="minorBidi"/>
-          <w:sz w:val="24"/>
-          <w:szCs w:val="24"/>
-        </w:rPr>
-        <w:t>Space complexity</w:t>
-      </w:r>
-      <w:r>
-        <w:rPr>
-          <w:rFonts w:asciiTheme="minorBidi" w:hAnsiTheme="minorBidi"/>
-          <w:sz w:val="24"/>
-          <w:szCs w:val="24"/>
-        </w:rPr>
-        <w:t xml:space="preserve"> </w:t>
-      </w:r>
-      <w:r>
-        <w:rPr>
-          <w:rFonts w:asciiTheme="minorBidi" w:hAnsiTheme="minorBidi"/>
-          <w:sz w:val="24"/>
-          <w:szCs w:val="24"/>
-        </w:rPr>
-        <w:t xml:space="preserve">is </w:t>
-      </w:r>
-      <w:r>
-        <w:rPr>
-          <w:rFonts w:asciiTheme="minorBidi" w:hAnsiTheme="minorBidi"/>
-          <w:sz w:val="24"/>
-          <w:szCs w:val="24"/>
-        </w:rPr>
-        <w:t xml:space="preserve">O(M). The larger the M, the lower the probability of collision, with the penalty of larger </w:t>
-      </w:r>
-      <w:r>
-        <w:rPr>
-          <w:rFonts w:asciiTheme="minorBidi" w:hAnsiTheme="minorBidi"/>
-          <w:sz w:val="24"/>
-          <w:szCs w:val="24"/>
-        </w:rPr>
-        <w:t>auxiliary space</w:t>
-      </w:r>
-      <w:r>
-        <w:rPr>
-          <w:rFonts w:asciiTheme="minorBidi" w:hAnsiTheme="minorBidi"/>
-          <w:sz w:val="24"/>
-          <w:szCs w:val="24"/>
-        </w:rPr>
-        <w:t>.</w:t>
-      </w:r>
-      <w:r>
-        <w:rPr>
-          <w:rFonts w:asciiTheme="minorBidi" w:hAnsiTheme="minorBidi"/>
-          <w:sz w:val="24"/>
-          <w:szCs w:val="24"/>
-        </w:rPr>
         <w:br/>
-      </w:r>
-      <w:proofErr w:type="spellStart"/>
-      <w:r>
-        <w:rPr>
-          <w:rFonts w:asciiTheme="minorBidi" w:hAnsiTheme="minorBidi"/>
-          <w:sz w:val="24"/>
-          <w:szCs w:val="24"/>
-        </w:rPr>
-        <w:t>searchElement</w:t>
-      </w:r>
-      <w:proofErr w:type="spellEnd"/>
-      <w:r>
-        <w:rPr>
-          <w:rFonts w:asciiTheme="minorBidi" w:hAnsiTheme="minorBidi"/>
-          <w:sz w:val="24"/>
-          <w:szCs w:val="24"/>
-        </w:rPr>
-        <w:t xml:space="preserve">: Θ(k) irrespective of N, since it just performs lookup in the </w:t>
-      </w:r>
-      <w:proofErr w:type="spellStart"/>
-      <w:r>
-        <w:rPr>
-          <w:rFonts w:asciiTheme="minorBidi" w:hAnsiTheme="minorBidi"/>
-          <w:sz w:val="24"/>
-          <w:szCs w:val="24"/>
-        </w:rPr>
-        <w:t>bitarray</w:t>
-      </w:r>
-      <w:proofErr w:type="spellEnd"/>
-      <w:r>
-        <w:rPr>
-          <w:rFonts w:asciiTheme="minorBidi" w:hAnsiTheme="minorBidi"/>
-          <w:sz w:val="24"/>
-          <w:szCs w:val="24"/>
-        </w:rPr>
-        <w:t xml:space="preserve">. </w:t>
+        <w:t xml:space="preserve">searchElement: Θ(k) irrespective of N, since it just performs lookup in the bitarray. </w:t>
       </w:r>
       <w:r>
         <w:rPr>
@@ -1466,42 +1260,7 @@
           <w:szCs w:val="24"/>
         </w:rPr>
         <w:br/>
-      </w:r>
-      <w:proofErr w:type="spellStart"/>
-      <w:r>
-        <w:rPr>
-          <w:rFonts w:asciiTheme="minorBidi" w:hAnsiTheme="minorBidi"/>
-          <w:sz w:val="24"/>
-          <w:szCs w:val="24"/>
-        </w:rPr>
-        <w:t>insertElement</w:t>
-      </w:r>
-      <w:proofErr w:type="spellEnd"/>
-      <w:r>
-        <w:rPr>
-          <w:rFonts w:asciiTheme="minorBidi" w:hAnsiTheme="minorBidi"/>
-          <w:sz w:val="24"/>
-          <w:szCs w:val="24"/>
-        </w:rPr>
-        <w:t xml:space="preserve">: Θ(k) once again, just assigns k bits in the </w:t>
-      </w:r>
-      <w:proofErr w:type="spellStart"/>
-      <w:r>
-        <w:rPr>
-          <w:rFonts w:asciiTheme="minorBidi" w:hAnsiTheme="minorBidi"/>
-          <w:sz w:val="24"/>
-          <w:szCs w:val="24"/>
-        </w:rPr>
-        <w:t>bitarray</w:t>
-      </w:r>
-      <w:proofErr w:type="spellEnd"/>
-      <w:r>
-        <w:rPr>
-          <w:rFonts w:asciiTheme="minorBidi" w:hAnsiTheme="minorBidi"/>
-          <w:sz w:val="24"/>
-          <w:szCs w:val="24"/>
-        </w:rPr>
-        <w:t xml:space="preserve"> to 1 in the bit-array, irrespective of their original value.</w:t>
+        <w:t>insertElement: Θ(k) once again, just assigns k bits in the bitarray to 1 in the bit-array, irrespective of their original value.</w:t>
       </w:r>
     </w:p>
     <w:sectPr>

</xml_diff>

<commit_message>
Added latest theoretical analysis
Just for presentability purposes
</commit_message>
<xml_diff>
--- a/Theoretical Analysis.docx
+++ b/Theoretical Analysis.docx
@@ -4,12 +4,13 @@
   <w:body>
     <w:p>
       <w:pPr>
+        <w:jc w:val="center"/>
         <w:rPr>
           <w:rFonts w:asciiTheme="majorBidi" w:hAnsiTheme="majorBidi" w:cstheme="majorBidi"/>
           <w:b/>
           <w:bCs/>
-          <w:sz w:val="24"/>
-          <w:szCs w:val="24"/>
+          <w:sz w:val="28"/>
+          <w:szCs w:val="28"/>
           <w:u w:val="single"/>
         </w:rPr>
       </w:pPr>
@@ -18,8 +19,8 @@
           <w:rFonts w:asciiTheme="majorBidi" w:hAnsiTheme="majorBidi" w:cstheme="majorBidi"/>
           <w:b/>
           <w:bCs/>
-          <w:sz w:val="24"/>
-          <w:szCs w:val="24"/>
+          <w:sz w:val="28"/>
+          <w:szCs w:val="28"/>
           <w:u w:val="single"/>
         </w:rPr>
         <w:t>Theoretical Analysis</w:t>
@@ -38,8 +39,8 @@
           <w:rFonts w:asciiTheme="majorBidi" w:hAnsiTheme="majorBidi" w:cstheme="majorBidi"/>
           <w:b/>
           <w:bCs/>
-          <w:sz w:val="24"/>
-          <w:szCs w:val="24"/>
+          <w:sz w:val="28"/>
+          <w:szCs w:val="28"/>
         </w:rPr>
         <w:t>Sequential Search</w:t>
       </w:r>
@@ -50,63 +51,7 @@
           <w:szCs w:val="24"/>
         </w:rPr>
         <w:br/>
-        <w:t xml:space="preserve">Uses a regular Python list due to the good optimisations it has. Its </w:t>
-      </w:r>
-      <w:r>
-        <w:rPr>
-          <w:rFonts w:asciiTheme="majorBidi" w:hAnsiTheme="majorBidi" w:cstheme="majorBidi"/>
-          <w:sz w:val="24"/>
-          <w:szCs w:val="24"/>
-        </w:rPr>
-        <w:t>contiguous</w:t>
-      </w:r>
-      <w:r>
-        <w:rPr>
-          <w:rFonts w:asciiTheme="majorBidi" w:hAnsiTheme="majorBidi" w:cstheme="majorBidi"/>
-          <w:sz w:val="24"/>
-          <w:szCs w:val="24"/>
-        </w:rPr>
-        <w:t xml:space="preserve"> </w:t>
-      </w:r>
-      <w:r>
-        <w:rPr>
-          <w:rFonts w:asciiTheme="majorBidi" w:hAnsiTheme="majorBidi" w:cstheme="majorBidi"/>
-          <w:sz w:val="24"/>
-          <w:szCs w:val="24"/>
-        </w:rPr>
-        <w:t>memory access makes it faster than e.g. a linked list whereby the elements are stored in random places in the program’s memory</w:t>
-      </w:r>
-      <w:r>
-        <w:rPr>
-          <w:rFonts w:asciiTheme="majorBidi" w:hAnsiTheme="majorBidi" w:cstheme="majorBidi"/>
-          <w:sz w:val="24"/>
-          <w:szCs w:val="24"/>
-        </w:rPr>
-        <w:t>. While linked lists don’t require shifting the entire list to accommodate for insertions in the middle of the list, we don’t need this feature since insertElement appends to the end of the list only.</w:t>
-      </w:r>
-      <w:r>
-        <w:rPr>
-          <w:rFonts w:asciiTheme="majorBidi" w:hAnsiTheme="majorBidi" w:cstheme="majorBidi"/>
-          <w:sz w:val="24"/>
-          <w:szCs w:val="24"/>
-        </w:rPr>
-        <w:t xml:space="preserve"> </w:t>
-      </w:r>
-      <w:r>
-        <w:rPr>
-          <w:rFonts w:asciiTheme="majorBidi" w:hAnsiTheme="majorBidi" w:cstheme="majorBidi"/>
-          <w:sz w:val="24"/>
-          <w:szCs w:val="24"/>
-        </w:rPr>
-        <w:t xml:space="preserve">searchElement: O(N) at worst case scenario, </w:t>
-      </w:r>
-      <w:r>
-        <w:rPr>
-          <w:rFonts w:asciiTheme="majorBidi" w:eastAsiaTheme="minorEastAsia" w:hAnsiTheme="majorBidi" w:cstheme="majorBidi"/>
-          <w:sz w:val="24"/>
-          <w:szCs w:val="24"/>
-        </w:rPr>
-        <w:t>O(</w:t>
+        <w:t xml:space="preserve">We used a regular Python list due to the good optimisations it has. Its contiguous memory access makes it faster than e.g. a linked list whereby the elements are stored in random places in the program’s memory. While linked lists don’t require shifting the entire list to accommodate for insertions in the middle of the list, we don’t need this feature since inserting appends to the end of the list only. Searching runs at O(N) time due to N accesses in the worst-case scenario, ~ </w:t>
       </w:r>
       <m:oMath>
         <m:f>
@@ -114,7 +59,6 @@
             <m:ctrlPr>
               <w:rPr>
                 <w:rFonts w:ascii="Cambria Math" w:hAnsi="Cambria Math" w:cstheme="majorBidi"/>
-                <w:i/>
                 <w:sz w:val="24"/>
                 <w:szCs w:val="24"/>
               </w:rPr>
@@ -122,6 +66,9 @@
           </m:fPr>
           <m:num>
             <m:r>
+              <m:rPr>
+                <m:sty m:val="p"/>
+              </m:rPr>
               <w:rPr>
                 <w:rFonts w:ascii="Cambria Math" w:hAnsi="Cambria Math" w:cstheme="majorBidi"/>
                 <w:sz w:val="24"/>
@@ -132,6 +79,9 @@
           </m:num>
           <m:den>
             <m:r>
+              <m:rPr>
+                <m:sty m:val="p"/>
+              </m:rPr>
               <w:rPr>
                 <w:rFonts w:ascii="Cambria Math" w:hAnsi="Cambria Math" w:cstheme="majorBidi"/>
                 <w:sz w:val="24"/>
@@ -148,37 +98,33 @@
           <w:sz w:val="24"/>
           <w:szCs w:val="24"/>
         </w:rPr>
-        <w:t xml:space="preserve">) </w:t>
-      </w:r>
-      <w:r>
-        <w:rPr>
-          <w:rFonts w:asciiTheme="majorBidi" w:hAnsiTheme="majorBidi" w:cstheme="majorBidi"/>
-          <w:sz w:val="24"/>
-          <w:szCs w:val="24"/>
-        </w:rPr>
-        <w:t>on average.</w:t>
-      </w:r>
-      <w:r>
-        <w:rPr>
-          <w:rFonts w:asciiTheme="majorBidi" w:hAnsiTheme="majorBidi" w:cstheme="majorBidi"/>
-          <w:sz w:val="24"/>
-          <w:szCs w:val="24"/>
-        </w:rPr>
-        <w:t xml:space="preserve"> </w:t>
-      </w:r>
-      <w:r>
-        <w:rPr>
-          <w:rFonts w:asciiTheme="majorBidi" w:hAnsiTheme="majorBidi" w:cstheme="majorBidi"/>
-          <w:sz w:val="24"/>
-          <w:szCs w:val="24"/>
-        </w:rPr>
-        <w:t>insertElement: using append() rather than insert() reduced O(N) → O(1), but we have to use searchElement to check for duplicates at first, so that is O(N + 1) = O(N).</w:t>
+        <w:t xml:space="preserve">  on average. Inserting uses </w:t>
+      </w:r>
+      <w:proofErr w:type="gramStart"/>
+      <w:r>
+        <w:rPr>
+          <w:rFonts w:asciiTheme="majorBidi" w:hAnsiTheme="majorBidi" w:cstheme="majorBidi"/>
+          <w:sz w:val="24"/>
+          <w:szCs w:val="24"/>
+        </w:rPr>
+        <w:t>append(</w:t>
+      </w:r>
+      <w:proofErr w:type="gramEnd"/>
+      <w:r>
+        <w:rPr>
+          <w:rFonts w:asciiTheme="majorBidi" w:hAnsiTheme="majorBidi" w:cstheme="majorBidi"/>
+          <w:sz w:val="24"/>
+          <w:szCs w:val="24"/>
+        </w:rPr>
+        <w:t>) rather than insert() reducing O(N) → O(1), but we have to search for duplicates at first, so that is O(N) + O(1) = O(N).</w:t>
       </w:r>
     </w:p>
     <w:p>
       <w:pPr>
         <w:rPr>
           <w:rFonts w:asciiTheme="majorBidi" w:hAnsiTheme="majorBidi" w:cstheme="majorBidi"/>
+          <w:sz w:val="24"/>
+          <w:szCs w:val="24"/>
         </w:rPr>
       </w:pPr>
       <w:r>
@@ -186,8 +132,8 @@
           <w:rFonts w:asciiTheme="majorBidi" w:hAnsiTheme="majorBidi" w:cstheme="majorBidi"/>
           <w:b/>
           <w:bCs/>
-          <w:sz w:val="24"/>
-          <w:szCs w:val="24"/>
+          <w:sz w:val="28"/>
+          <w:szCs w:val="28"/>
         </w:rPr>
         <w:t>BST</w:t>
       </w:r>
@@ -198,95 +144,25 @@
           <w:szCs w:val="24"/>
         </w:rPr>
         <w:br/>
-        <w:t xml:space="preserve">Uses an iterative implementation since insertions and deletions could then have </w:t>
-      </w:r>
-      <w:r>
-        <w:rPr>
-          <w:rFonts w:asciiTheme="majorBidi" w:hAnsiTheme="majorBidi" w:cstheme="majorBidi"/>
-          <w:sz w:val="24"/>
-          <w:szCs w:val="24"/>
-        </w:rPr>
-        <w:t>auxiliary space</w:t>
-      </w:r>
-      <w:r>
-        <w:rPr>
-          <w:rFonts w:asciiTheme="majorBidi" w:hAnsiTheme="majorBidi" w:cstheme="majorBidi"/>
-          <w:sz w:val="24"/>
-          <w:szCs w:val="24"/>
-        </w:rPr>
-        <w:t xml:space="preserve"> O(1) compared to O(N) that would have been attained with recursion owing to the </w:t>
-      </w:r>
-      <w:r>
-        <w:rPr>
-          <w:rFonts w:asciiTheme="majorBidi" w:hAnsiTheme="majorBidi" w:cstheme="majorBidi"/>
-          <w:sz w:val="24"/>
-          <w:szCs w:val="24"/>
-        </w:rPr>
-        <w:t>call</w:t>
-      </w:r>
-      <w:r>
-        <w:rPr>
-          <w:rFonts w:asciiTheme="majorBidi" w:hAnsiTheme="majorBidi" w:cstheme="majorBidi"/>
-          <w:sz w:val="24"/>
-          <w:szCs w:val="24"/>
-        </w:rPr>
-        <w:t xml:space="preserve"> stack from accumulative recursive calls.</w:t>
-      </w:r>
-      <w:r>
-        <w:rPr>
-          <w:rFonts w:asciiTheme="majorBidi" w:hAnsiTheme="majorBidi" w:cstheme="majorBidi"/>
-          <w:sz w:val="24"/>
-          <w:szCs w:val="24"/>
-        </w:rPr>
-        <w:t xml:space="preserve"> Besides, we wanted to avoid exceeding the recursion depth limit with large files.</w:t>
-      </w:r>
-      <w:r>
-        <w:rPr>
-          <w:rFonts w:asciiTheme="majorBidi" w:hAnsiTheme="majorBidi" w:cstheme="majorBidi"/>
-          <w:sz w:val="24"/>
-          <w:szCs w:val="24"/>
-        </w:rPr>
-        <w:t xml:space="preserve"> </w:t>
-      </w:r>
-      <w:r>
-        <w:rPr>
-          <w:rFonts w:asciiTheme="majorBidi" w:hAnsiTheme="majorBidi" w:cstheme="majorBidi"/>
-          <w:sz w:val="24"/>
-          <w:szCs w:val="24"/>
-        </w:rPr>
-        <w:t>searchElement: on average c log₂(N) where c is a constant of proportionality such that c ≥ 1 (due to being unbalanced). O(N) in worst case scenario (a linked list).</w:t>
-      </w:r>
-      <w:r>
-        <w:rPr>
-          <w:rFonts w:asciiTheme="majorBidi" w:hAnsiTheme="majorBidi" w:cstheme="majorBidi"/>
-          <w:sz w:val="24"/>
-          <w:szCs w:val="24"/>
-        </w:rPr>
-        <w:t xml:space="preserve"> </w:t>
-      </w:r>
-      <w:r>
-        <w:rPr>
-          <w:rFonts w:asciiTheme="majorBidi" w:hAnsiTheme="majorBidi" w:cstheme="majorBidi"/>
-          <w:sz w:val="24"/>
-          <w:szCs w:val="24"/>
-        </w:rPr>
-        <w:t>insertElement:</w:t>
-      </w:r>
-      <w:r>
-        <w:rPr>
-          <w:rFonts w:asciiTheme="majorBidi" w:hAnsiTheme="majorBidi" w:cstheme="majorBidi"/>
-          <w:sz w:val="24"/>
-          <w:szCs w:val="24"/>
-        </w:rPr>
-        <w:t xml:space="preserve"> c log₂(N), same as searchElement.</w:t>
-      </w:r>
-      <w:r>
-        <w:rPr>
-          <w:rFonts w:asciiTheme="majorBidi" w:hAnsiTheme="majorBidi" w:cstheme="majorBidi"/>
-          <w:sz w:val="24"/>
-          <w:szCs w:val="24"/>
-        </w:rPr>
-        <w:t xml:space="preserve"> Those complexities are the same for auxiliary space.</w:t>
+        <w:t xml:space="preserve">We used an iterative implementation since insertions and searches could then have auxiliary space </w:t>
+      </w:r>
+      <w:proofErr w:type="gramStart"/>
+      <w:r>
+        <w:rPr>
+          <w:rFonts w:asciiTheme="majorBidi" w:hAnsiTheme="majorBidi" w:cstheme="majorBidi"/>
+          <w:sz w:val="24"/>
+          <w:szCs w:val="24"/>
+        </w:rPr>
+        <w:t>O(</w:t>
+      </w:r>
+      <w:proofErr w:type="gramEnd"/>
+      <w:r>
+        <w:rPr>
+          <w:rFonts w:asciiTheme="majorBidi" w:hAnsiTheme="majorBidi" w:cstheme="majorBidi"/>
+          <w:sz w:val="24"/>
+          <w:szCs w:val="24"/>
+        </w:rPr>
+        <w:t>1) compared to O(N) that would have been attained with recursion owing to the call stack from accumulative function calls. Besides, we wanted to avoid exceeding the recursion depth limit with large files. Searching and inserting both have average time complexity and auxiliary space O(log(N)) ~ c log₂(N) where c is a constant of proportionality such that c ≥ 1 (due to being unbalanced). It is O(N) in the worst-case scenario (degrades to a linked list). We conveniently say those operations are bound by O(h), where h is the height of the tree.</w:t>
       </w:r>
     </w:p>
     <w:p>
@@ -302,8 +178,8 @@
           <w:rFonts w:asciiTheme="majorBidi" w:hAnsiTheme="majorBidi" w:cstheme="majorBidi"/>
           <w:b/>
           <w:bCs/>
-          <w:sz w:val="24"/>
-          <w:szCs w:val="24"/>
+          <w:sz w:val="28"/>
+          <w:szCs w:val="28"/>
         </w:rPr>
         <w:t>LLRB BST</w:t>
       </w:r>
@@ -314,11 +190,11 @@
           <w:szCs w:val="24"/>
         </w:rPr>
         <w:br/>
-        <w:t>Uses recursion rather than iteration because it’s more elegant and readable. The recursion stack wouldn’t be as much of a problem when dealing with traversals in logarithmic space, and besides, the iterative implementation uses a stack as well causing an overhead, such that recursion is favourable.</w:t>
-      </w:r>
-      <w:r>
-        <w:rPr>
-          <w:rFonts w:asciiTheme="majorBidi" w:hAnsiTheme="majorBidi" w:cstheme="majorBidi"/>
+        <w:t>We used recursion rather than iteration as it’s more elegant and readable. Although recursion requires creating multiple frames on the call stack, this is not a significant issue when dealing with traversals that only require logarithmic levels of recursion. Besides, an iterative implementation with a stack would have incurred an overhead anyway, such that recursion is favourable. Searching has time complexity Θ(log(N)) due to O(log(N)) searches in both average and worst-case scenario, owing to the logarithmic nature of traversal in a balanced tree. Auxiliary space is Θ(log(N)) for the same reason. Inserting has time complexity Θ(log(N)) just like searching. Auxiliary space and time complexity are ~ 2log₂(N+1)</w:t>
+      </w:r>
+      <w:r>
+        <w:rPr>
+          <w:rFonts w:asciiTheme="majorBidi" w:eastAsiaTheme="minorEastAsia" w:hAnsiTheme="majorBidi" w:cstheme="majorBidi"/>
           <w:sz w:val="24"/>
           <w:szCs w:val="24"/>
         </w:rPr>
@@ -330,151 +206,7 @@
           <w:sz w:val="24"/>
           <w:szCs w:val="24"/>
         </w:rPr>
-        <w:t xml:space="preserve">searchElement: Θ(log₂(N)) due to O(log₂(N)) searches in both average and worst case scenario, owing to the logarithmic nature of traversal in a balanced tree. </w:t>
-      </w:r>
-      <w:r>
-        <w:rPr>
-          <w:rFonts w:asciiTheme="majorBidi" w:hAnsiTheme="majorBidi" w:cstheme="majorBidi"/>
-          <w:sz w:val="24"/>
-          <w:szCs w:val="24"/>
-        </w:rPr>
-        <w:t>Auxiliary space</w:t>
-      </w:r>
-      <w:r>
-        <w:rPr>
-          <w:rFonts w:asciiTheme="majorBidi" w:hAnsiTheme="majorBidi" w:cstheme="majorBidi"/>
-          <w:sz w:val="24"/>
-          <w:szCs w:val="24"/>
-        </w:rPr>
-        <w:t xml:space="preserve"> is O(log₂(N)) for the same reason.</w:t>
-      </w:r>
-      <w:r>
-        <w:rPr>
-          <w:rFonts w:asciiTheme="majorBidi" w:hAnsiTheme="majorBidi" w:cstheme="majorBidi"/>
-          <w:sz w:val="24"/>
-          <w:szCs w:val="24"/>
-        </w:rPr>
-        <w:t xml:space="preserve"> </w:t>
-      </w:r>
-      <w:r>
-        <w:rPr>
-          <w:rFonts w:asciiTheme="majorBidi" w:hAnsiTheme="majorBidi" w:cstheme="majorBidi"/>
-          <w:sz w:val="24"/>
-          <w:szCs w:val="24"/>
-        </w:rPr>
-        <w:t>insertElement:</w:t>
-      </w:r>
-      <w:r>
-        <w:rPr>
-          <w:rFonts w:asciiTheme="majorBidi" w:hAnsiTheme="majorBidi" w:cstheme="majorBidi"/>
-          <w:sz w:val="24"/>
-          <w:szCs w:val="24"/>
-        </w:rPr>
-        <w:t xml:space="preserve"> </w:t>
-      </w:r>
-      <w:r>
-        <w:rPr>
-          <w:rFonts w:asciiTheme="majorBidi" w:hAnsiTheme="majorBidi" w:cstheme="majorBidi"/>
-          <w:sz w:val="24"/>
-          <w:szCs w:val="24"/>
-        </w:rPr>
-        <w:t xml:space="preserve">Time complexity of O(log₂(N)) on average. </w:t>
-      </w:r>
-      <w:r>
-        <w:rPr>
-          <w:rFonts w:asciiTheme="majorBidi" w:hAnsiTheme="majorBidi" w:cstheme="majorBidi"/>
-          <w:sz w:val="24"/>
-          <w:szCs w:val="24"/>
-        </w:rPr>
-        <w:t>Auxiliary space</w:t>
-      </w:r>
-      <w:r>
-        <w:rPr>
-          <w:rFonts w:asciiTheme="majorBidi" w:hAnsiTheme="majorBidi" w:cstheme="majorBidi"/>
-          <w:sz w:val="24"/>
-          <w:szCs w:val="24"/>
-        </w:rPr>
-        <w:t xml:space="preserve"> </w:t>
-      </w:r>
-      <w:r>
-        <w:rPr>
-          <w:rFonts w:asciiTheme="majorBidi" w:hAnsiTheme="majorBidi" w:cstheme="majorBidi"/>
-          <w:sz w:val="24"/>
-          <w:szCs w:val="24"/>
-        </w:rPr>
-        <w:t xml:space="preserve">and time complexity </w:t>
-      </w:r>
-      <w:r>
-        <w:rPr>
-          <w:rFonts w:asciiTheme="majorBidi" w:hAnsiTheme="majorBidi" w:cstheme="majorBidi"/>
-          <w:sz w:val="24"/>
-          <w:szCs w:val="24"/>
-        </w:rPr>
-        <w:t>O(2log₂(N+1))</w:t>
-      </w:r>
-      <w:r>
-        <w:rPr>
-          <w:rFonts w:asciiTheme="majorBidi" w:eastAsiaTheme="minorEastAsia" w:hAnsiTheme="majorBidi" w:cstheme="majorBidi"/>
-          <w:sz w:val="24"/>
-          <w:szCs w:val="24"/>
-        </w:rPr>
-        <w:t xml:space="preserve"> </w:t>
-      </w:r>
-      <w:r>
-        <w:rPr>
-          <w:rFonts w:asciiTheme="majorBidi" w:hAnsiTheme="majorBidi" w:cstheme="majorBidi"/>
-          <w:sz w:val="24"/>
-          <w:szCs w:val="24"/>
-        </w:rPr>
-        <w:t>in the absolute worst case scenario that would require rotations for every single recursive call.</w:t>
-      </w:r>
-      <w:r>
-        <w:rPr>
-          <w:rFonts w:asciiTheme="majorBidi" w:hAnsiTheme="majorBidi" w:cstheme="majorBidi"/>
-          <w:sz w:val="24"/>
-          <w:szCs w:val="24"/>
-        </w:rPr>
-        <w:t xml:space="preserve"> </w:t>
-      </w:r>
-      <w:r>
-        <w:rPr>
-          <w:rFonts w:asciiTheme="majorBidi" w:hAnsiTheme="majorBidi" w:cstheme="majorBidi"/>
-          <w:sz w:val="24"/>
-          <w:szCs w:val="24"/>
-        </w:rPr>
-        <w:t>In reality</w:t>
-      </w:r>
-      <w:r>
-        <w:rPr>
-          <w:rFonts w:asciiTheme="majorBidi" w:hAnsiTheme="majorBidi" w:cstheme="majorBidi"/>
-          <w:sz w:val="24"/>
-          <w:szCs w:val="24"/>
-        </w:rPr>
-        <w:t xml:space="preserve">, as we’re going to see in experimental analysis, </w:t>
-      </w:r>
-      <w:r>
-        <w:rPr>
-          <w:rFonts w:asciiTheme="majorBidi" w:hAnsiTheme="majorBidi" w:cstheme="majorBidi"/>
-          <w:sz w:val="24"/>
-          <w:szCs w:val="24"/>
-        </w:rPr>
-        <w:t xml:space="preserve">it’s </w:t>
-      </w:r>
-      <w:r>
-        <w:rPr>
-          <w:rFonts w:asciiTheme="majorBidi" w:hAnsiTheme="majorBidi" w:cstheme="majorBidi"/>
-          <w:sz w:val="24"/>
-          <w:szCs w:val="24"/>
-        </w:rPr>
-        <w:t>O(log₂(N)</w:t>
-      </w:r>
-      <w:r>
-        <w:rPr>
-          <w:rFonts w:asciiTheme="majorBidi" w:hAnsiTheme="majorBidi" w:cstheme="majorBidi"/>
-          <w:sz w:val="24"/>
-          <w:szCs w:val="24"/>
-        </w:rPr>
-        <w:t xml:space="preserve"> + C</w:t>
+        <w:t>in the absolute worst-case scenario that would require rotations for every single recursive call. As we’re going to see in experimental analysis, in practice the execution time is O(log(N) + C</w:t>
       </w:r>
       <w:r>
         <w:rPr>
@@ -491,23 +223,7 @@
           <w:sz w:val="24"/>
           <w:szCs w:val="24"/>
         </w:rPr>
-        <w:t>)</w:t>
-      </w:r>
-      <w:r>
-        <w:rPr>
-          <w:rFonts w:asciiTheme="majorBidi" w:hAnsiTheme="majorBidi" w:cstheme="majorBidi"/>
-          <w:sz w:val="24"/>
-          <w:szCs w:val="24"/>
-        </w:rPr>
-        <w:t xml:space="preserve"> where </w:t>
-      </w:r>
-      <w:r>
-        <w:rPr>
-          <w:rFonts w:asciiTheme="majorBidi" w:hAnsiTheme="majorBidi" w:cstheme="majorBidi"/>
-          <w:sz w:val="24"/>
-          <w:szCs w:val="24"/>
-        </w:rPr>
-        <w:t>C</w:t>
+        <w:t>) where C</w:t>
       </w:r>
       <w:r>
         <w:rPr>
@@ -524,33 +240,820 @@
           <w:sz w:val="24"/>
           <w:szCs w:val="24"/>
         </w:rPr>
-        <w:t xml:space="preserve"> </w:t>
-      </w:r>
-      <w:r>
-        <w:rPr>
-          <w:rFonts w:asciiTheme="majorBidi" w:hAnsiTheme="majorBidi" w:cstheme="majorBidi"/>
-          <w:sz w:val="24"/>
-          <w:szCs w:val="24"/>
-        </w:rPr>
-        <w:t xml:space="preserve">denotes the time taken for rotations, but we omit the smaller term as per convention. </w:t>
-      </w:r>
-      <w:r>
-        <w:rPr>
-          <w:rFonts w:asciiTheme="majorBidi" w:hAnsiTheme="majorBidi" w:cstheme="majorBidi"/>
-          <w:sz w:val="24"/>
-          <w:szCs w:val="24"/>
-        </w:rPr>
-        <w:t xml:space="preserve">Works out at Θ(log₂(N)) </w:t>
-      </w:r>
-      <w:r>
-        <w:rPr>
-          <w:rFonts w:asciiTheme="majorBidi" w:hAnsiTheme="majorBidi" w:cstheme="majorBidi"/>
-          <w:sz w:val="24"/>
-          <w:szCs w:val="24"/>
-        </w:rPr>
-        <w:t>for time complexity and auxiliary space.</w:t>
+        <w:t xml:space="preserve"> denotes the time taken for rotations, but we omit the asymptotically smaller term as per convention. This works out at Θ(log(N)) for time complexity and auxiliary space.</w:t>
       </w:r>
     </w:p>
+    <w:tbl>
+      <w:tblPr>
+        <w:tblStyle w:val="TableGrid"/>
+        <w:tblpPr w:leftFromText="180" w:rightFromText="180" w:vertAnchor="text" w:horzAnchor="margin" w:tblpY="4151"/>
+        <w:tblW w:w="0" w:type="auto"/>
+        <w:tblLook w:val="04A0" w:firstRow="1" w:lastRow="0" w:firstColumn="1" w:lastColumn="0" w:noHBand="0" w:noVBand="1"/>
+      </w:tblPr>
+      <w:tblGrid>
+        <w:gridCol w:w="1176"/>
+        <w:gridCol w:w="889"/>
+        <w:gridCol w:w="810"/>
+        <w:gridCol w:w="1260"/>
+        <w:gridCol w:w="900"/>
+        <w:gridCol w:w="810"/>
+        <w:gridCol w:w="900"/>
+        <w:gridCol w:w="1440"/>
+        <w:gridCol w:w="726"/>
+      </w:tblGrid>
+      <w:tr>
+        <w:tc>
+          <w:tcPr>
+            <w:tcW w:w="1176" w:type="dxa"/>
+            <w:tcBorders>
+              <w:bottom w:val="nil"/>
+            </w:tcBorders>
+            <w:shd w:val="clear" w:color="auto" w:fill="D9D9D9" w:themeFill="background1" w:themeFillShade="D9"/>
+          </w:tcPr>
+          <w:p>
+            <w:pPr>
+              <w:jc w:val="center"/>
+              <w:rPr>
+                <w:rFonts w:asciiTheme="majorBidi" w:hAnsiTheme="majorBidi" w:cstheme="majorBidi"/>
+                <w:sz w:val="24"/>
+                <w:szCs w:val="24"/>
+              </w:rPr>
+            </w:pPr>
+            <w:r>
+              <w:rPr>
+                <w:rFonts w:asciiTheme="majorBidi" w:hAnsiTheme="majorBidi" w:cstheme="majorBidi"/>
+                <w:sz w:val="24"/>
+                <w:szCs w:val="24"/>
+              </w:rPr>
+              <w:lastRenderedPageBreak/>
+              <w:t>Set</w:t>
+            </w:r>
+          </w:p>
+        </w:tc>
+        <w:tc>
+          <w:tcPr>
+            <w:tcW w:w="3859" w:type="dxa"/>
+            <w:gridSpan w:val="4"/>
+            <w:shd w:val="clear" w:color="auto" w:fill="D9D9D9" w:themeFill="background1" w:themeFillShade="D9"/>
+          </w:tcPr>
+          <w:p>
+            <w:pPr>
+              <w:jc w:val="center"/>
+              <w:rPr>
+                <w:rFonts w:asciiTheme="majorBidi" w:hAnsiTheme="majorBidi" w:cstheme="majorBidi"/>
+                <w:sz w:val="24"/>
+                <w:szCs w:val="24"/>
+              </w:rPr>
+            </w:pPr>
+            <w:r>
+              <w:rPr>
+                <w:rFonts w:asciiTheme="majorBidi" w:hAnsiTheme="majorBidi" w:cstheme="majorBidi"/>
+                <w:sz w:val="24"/>
+                <w:szCs w:val="24"/>
+              </w:rPr>
+              <w:t>Time Complexity</w:t>
+            </w:r>
+          </w:p>
+        </w:tc>
+        <w:tc>
+          <w:tcPr>
+            <w:tcW w:w="3876" w:type="dxa"/>
+            <w:gridSpan w:val="4"/>
+            <w:shd w:val="clear" w:color="auto" w:fill="D9D9D9" w:themeFill="background1" w:themeFillShade="D9"/>
+          </w:tcPr>
+          <w:p>
+            <w:pPr>
+              <w:jc w:val="center"/>
+              <w:rPr>
+                <w:rFonts w:asciiTheme="majorBidi" w:hAnsiTheme="majorBidi" w:cstheme="majorBidi"/>
+                <w:sz w:val="24"/>
+                <w:szCs w:val="24"/>
+              </w:rPr>
+            </w:pPr>
+            <w:r>
+              <w:rPr>
+                <w:rFonts w:asciiTheme="majorBidi" w:hAnsiTheme="majorBidi" w:cstheme="majorBidi"/>
+                <w:sz w:val="24"/>
+                <w:szCs w:val="24"/>
+              </w:rPr>
+              <w:t>Auxiliary Space</w:t>
+            </w:r>
+          </w:p>
+        </w:tc>
+      </w:tr>
+      <w:tr>
+        <w:tc>
+          <w:tcPr>
+            <w:tcW w:w="1176" w:type="dxa"/>
+            <w:tcBorders>
+              <w:top w:val="nil"/>
+            </w:tcBorders>
+            <w:shd w:val="clear" w:color="auto" w:fill="D9D9D9" w:themeFill="background1" w:themeFillShade="D9"/>
+          </w:tcPr>
+          <w:p>
+            <w:pPr>
+              <w:rPr>
+                <w:rFonts w:asciiTheme="majorBidi" w:hAnsiTheme="majorBidi" w:cstheme="majorBidi"/>
+                <w:sz w:val="24"/>
+                <w:szCs w:val="24"/>
+              </w:rPr>
+            </w:pPr>
+            <w:r>
+              <w:rPr>
+                <w:rFonts w:asciiTheme="majorBidi" w:hAnsiTheme="majorBidi" w:cstheme="majorBidi"/>
+                <w:sz w:val="24"/>
+                <w:szCs w:val="24"/>
+              </w:rPr>
+              <w:t>Operation</w:t>
+            </w:r>
+          </w:p>
+        </w:tc>
+        <w:tc>
+          <w:tcPr>
+            <w:tcW w:w="889" w:type="dxa"/>
+            <w:shd w:val="clear" w:color="auto" w:fill="D9D9D9" w:themeFill="background1" w:themeFillShade="D9"/>
+          </w:tcPr>
+          <w:p>
+            <w:pPr>
+              <w:rPr>
+                <w:rFonts w:asciiTheme="majorBidi" w:hAnsiTheme="majorBidi" w:cstheme="majorBidi"/>
+                <w:sz w:val="24"/>
+                <w:szCs w:val="24"/>
+              </w:rPr>
+            </w:pPr>
+            <w:r>
+              <w:rPr>
+                <w:rFonts w:asciiTheme="majorBidi" w:hAnsiTheme="majorBidi" w:cstheme="majorBidi"/>
+                <w:sz w:val="24"/>
+                <w:szCs w:val="24"/>
+              </w:rPr>
+              <w:t>SS</w:t>
+            </w:r>
+          </w:p>
+        </w:tc>
+        <w:tc>
+          <w:tcPr>
+            <w:tcW w:w="810" w:type="dxa"/>
+            <w:shd w:val="clear" w:color="auto" w:fill="D9D9D9" w:themeFill="background1" w:themeFillShade="D9"/>
+          </w:tcPr>
+          <w:p>
+            <w:pPr>
+              <w:rPr>
+                <w:rFonts w:asciiTheme="majorBidi" w:hAnsiTheme="majorBidi" w:cstheme="majorBidi"/>
+                <w:sz w:val="24"/>
+                <w:szCs w:val="24"/>
+              </w:rPr>
+            </w:pPr>
+            <w:r>
+              <w:rPr>
+                <w:rFonts w:asciiTheme="majorBidi" w:hAnsiTheme="majorBidi" w:cstheme="majorBidi"/>
+                <w:sz w:val="24"/>
+                <w:szCs w:val="24"/>
+              </w:rPr>
+              <w:t>BST</w:t>
+            </w:r>
+          </w:p>
+        </w:tc>
+        <w:tc>
+          <w:tcPr>
+            <w:tcW w:w="1260" w:type="dxa"/>
+            <w:shd w:val="clear" w:color="auto" w:fill="D9D9D9" w:themeFill="background1" w:themeFillShade="D9"/>
+          </w:tcPr>
+          <w:p>
+            <w:pPr>
+              <w:rPr>
+                <w:rFonts w:asciiTheme="majorBidi" w:hAnsiTheme="majorBidi" w:cstheme="majorBidi"/>
+                <w:sz w:val="24"/>
+                <w:szCs w:val="24"/>
+              </w:rPr>
+            </w:pPr>
+            <w:r>
+              <w:rPr>
+                <w:rFonts w:asciiTheme="majorBidi" w:hAnsiTheme="majorBidi" w:cstheme="majorBidi"/>
+                <w:sz w:val="24"/>
+                <w:szCs w:val="24"/>
+              </w:rPr>
+              <w:t>LLRB</w:t>
+            </w:r>
+          </w:p>
+        </w:tc>
+        <w:tc>
+          <w:tcPr>
+            <w:tcW w:w="900" w:type="dxa"/>
+            <w:shd w:val="clear" w:color="auto" w:fill="D9D9D9" w:themeFill="background1" w:themeFillShade="D9"/>
+          </w:tcPr>
+          <w:p>
+            <w:pPr>
+              <w:rPr>
+                <w:rFonts w:asciiTheme="majorBidi" w:hAnsiTheme="majorBidi" w:cstheme="majorBidi"/>
+                <w:sz w:val="24"/>
+                <w:szCs w:val="24"/>
+              </w:rPr>
+            </w:pPr>
+            <w:r>
+              <w:rPr>
+                <w:rFonts w:asciiTheme="majorBidi" w:hAnsiTheme="majorBidi" w:cstheme="majorBidi"/>
+                <w:sz w:val="24"/>
+                <w:szCs w:val="24"/>
+              </w:rPr>
+              <w:t>BF</w:t>
+            </w:r>
+          </w:p>
+        </w:tc>
+        <w:tc>
+          <w:tcPr>
+            <w:tcW w:w="810" w:type="dxa"/>
+            <w:shd w:val="clear" w:color="auto" w:fill="D9D9D9" w:themeFill="background1" w:themeFillShade="D9"/>
+          </w:tcPr>
+          <w:p>
+            <w:pPr>
+              <w:rPr>
+                <w:rFonts w:asciiTheme="majorBidi" w:hAnsiTheme="majorBidi" w:cstheme="majorBidi"/>
+                <w:sz w:val="24"/>
+                <w:szCs w:val="24"/>
+              </w:rPr>
+            </w:pPr>
+            <w:r>
+              <w:rPr>
+                <w:rFonts w:asciiTheme="majorBidi" w:hAnsiTheme="majorBidi" w:cstheme="majorBidi"/>
+                <w:sz w:val="24"/>
+                <w:szCs w:val="24"/>
+              </w:rPr>
+              <w:t>SS</w:t>
+            </w:r>
+          </w:p>
+        </w:tc>
+        <w:tc>
+          <w:tcPr>
+            <w:tcW w:w="900" w:type="dxa"/>
+            <w:shd w:val="clear" w:color="auto" w:fill="D9D9D9" w:themeFill="background1" w:themeFillShade="D9"/>
+          </w:tcPr>
+          <w:p>
+            <w:pPr>
+              <w:rPr>
+                <w:rFonts w:asciiTheme="majorBidi" w:hAnsiTheme="majorBidi" w:cstheme="majorBidi"/>
+                <w:sz w:val="24"/>
+                <w:szCs w:val="24"/>
+              </w:rPr>
+            </w:pPr>
+            <w:r>
+              <w:rPr>
+                <w:rFonts w:asciiTheme="majorBidi" w:hAnsiTheme="majorBidi" w:cstheme="majorBidi"/>
+                <w:sz w:val="24"/>
+                <w:szCs w:val="24"/>
+              </w:rPr>
+              <w:t>BST</w:t>
+            </w:r>
+          </w:p>
+        </w:tc>
+        <w:tc>
+          <w:tcPr>
+            <w:tcW w:w="1440" w:type="dxa"/>
+            <w:shd w:val="clear" w:color="auto" w:fill="D9D9D9" w:themeFill="background1" w:themeFillShade="D9"/>
+          </w:tcPr>
+          <w:p>
+            <w:pPr>
+              <w:rPr>
+                <w:rFonts w:asciiTheme="majorBidi" w:hAnsiTheme="majorBidi" w:cstheme="majorBidi"/>
+                <w:sz w:val="24"/>
+                <w:szCs w:val="24"/>
+              </w:rPr>
+            </w:pPr>
+            <w:r>
+              <w:rPr>
+                <w:rFonts w:asciiTheme="majorBidi" w:hAnsiTheme="majorBidi" w:cstheme="majorBidi"/>
+                <w:sz w:val="24"/>
+                <w:szCs w:val="24"/>
+              </w:rPr>
+              <w:t>LLRB</w:t>
+            </w:r>
+          </w:p>
+        </w:tc>
+        <w:tc>
+          <w:tcPr>
+            <w:tcW w:w="726" w:type="dxa"/>
+            <w:shd w:val="clear" w:color="auto" w:fill="D9D9D9" w:themeFill="background1" w:themeFillShade="D9"/>
+          </w:tcPr>
+          <w:p>
+            <w:pPr>
+              <w:rPr>
+                <w:rFonts w:asciiTheme="majorBidi" w:hAnsiTheme="majorBidi" w:cstheme="majorBidi"/>
+                <w:sz w:val="24"/>
+                <w:szCs w:val="24"/>
+              </w:rPr>
+            </w:pPr>
+            <w:r>
+              <w:rPr>
+                <w:rFonts w:asciiTheme="majorBidi" w:hAnsiTheme="majorBidi" w:cstheme="majorBidi"/>
+                <w:sz w:val="24"/>
+                <w:szCs w:val="24"/>
+              </w:rPr>
+              <w:t>BF</w:t>
+            </w:r>
+          </w:p>
+        </w:tc>
+      </w:tr>
+      <w:tr>
+        <w:tc>
+          <w:tcPr>
+            <w:tcW w:w="1176" w:type="dxa"/>
+          </w:tcPr>
+          <w:p>
+            <w:pPr>
+              <w:rPr>
+                <w:rFonts w:asciiTheme="majorBidi" w:hAnsiTheme="majorBidi" w:cstheme="majorBidi"/>
+                <w:sz w:val="24"/>
+                <w:szCs w:val="24"/>
+              </w:rPr>
+            </w:pPr>
+            <w:r>
+              <w:rPr>
+                <w:rFonts w:asciiTheme="majorBidi" w:hAnsiTheme="majorBidi" w:cstheme="majorBidi"/>
+                <w:sz w:val="24"/>
+                <w:szCs w:val="24"/>
+              </w:rPr>
+              <w:t>Insert</w:t>
+            </w:r>
+          </w:p>
+        </w:tc>
+        <w:tc>
+          <w:tcPr>
+            <w:tcW w:w="889" w:type="dxa"/>
+          </w:tcPr>
+          <w:p>
+            <w:pPr>
+              <w:rPr>
+                <w:rFonts w:asciiTheme="majorBidi" w:hAnsiTheme="majorBidi" w:cstheme="majorBidi"/>
+                <w:sz w:val="24"/>
+                <w:szCs w:val="24"/>
+              </w:rPr>
+            </w:pPr>
+            <w:r>
+              <w:rPr>
+                <w:rFonts w:asciiTheme="majorBidi" w:hAnsiTheme="majorBidi" w:cstheme="majorBidi"/>
+                <w:sz w:val="24"/>
+                <w:szCs w:val="24"/>
+              </w:rPr>
+              <w:t>O(N)</w:t>
+            </w:r>
+          </w:p>
+        </w:tc>
+        <w:tc>
+          <w:tcPr>
+            <w:tcW w:w="810" w:type="dxa"/>
+          </w:tcPr>
+          <w:p>
+            <w:pPr>
+              <w:rPr>
+                <w:rFonts w:asciiTheme="majorBidi" w:hAnsiTheme="majorBidi" w:cstheme="majorBidi"/>
+                <w:sz w:val="24"/>
+                <w:szCs w:val="24"/>
+              </w:rPr>
+            </w:pPr>
+            <w:r>
+              <w:rPr>
+                <w:rFonts w:asciiTheme="majorBidi" w:hAnsiTheme="majorBidi" w:cstheme="majorBidi"/>
+                <w:sz w:val="24"/>
+                <w:szCs w:val="24"/>
+              </w:rPr>
+              <w:t>O(h)</w:t>
+            </w:r>
+          </w:p>
+        </w:tc>
+        <w:tc>
+          <w:tcPr>
+            <w:tcW w:w="1260" w:type="dxa"/>
+          </w:tcPr>
+          <w:p>
+            <w:pPr>
+              <w:rPr>
+                <w:rFonts w:asciiTheme="majorBidi" w:hAnsiTheme="majorBidi" w:cstheme="majorBidi"/>
+                <w:sz w:val="24"/>
+                <w:szCs w:val="24"/>
+              </w:rPr>
+            </w:pPr>
+            <w:r>
+              <w:rPr>
+                <w:rFonts w:asciiTheme="majorBidi" w:hAnsiTheme="majorBidi" w:cstheme="majorBidi"/>
+                <w:color w:val="202122"/>
+                <w:sz w:val="24"/>
+                <w:szCs w:val="24"/>
+                <w:shd w:val="clear" w:color="auto" w:fill="FFFFFF"/>
+              </w:rPr>
+              <w:t>Θ</w:t>
+            </w:r>
+            <w:r>
+              <w:rPr>
+                <w:rFonts w:asciiTheme="majorBidi" w:hAnsiTheme="majorBidi" w:cstheme="majorBidi"/>
+                <w:sz w:val="24"/>
+                <w:szCs w:val="24"/>
+              </w:rPr>
+              <w:t>(log(N))</w:t>
+            </w:r>
+          </w:p>
+        </w:tc>
+        <w:tc>
+          <w:tcPr>
+            <w:tcW w:w="900" w:type="dxa"/>
+          </w:tcPr>
+          <w:p>
+            <w:pPr>
+              <w:rPr>
+                <w:rFonts w:asciiTheme="majorBidi" w:hAnsiTheme="majorBidi" w:cstheme="majorBidi"/>
+                <w:sz w:val="24"/>
+                <w:szCs w:val="24"/>
+              </w:rPr>
+            </w:pPr>
+            <w:r>
+              <w:rPr>
+                <w:rFonts w:asciiTheme="majorBidi" w:hAnsiTheme="majorBidi" w:cstheme="majorBidi"/>
+                <w:color w:val="202122"/>
+                <w:sz w:val="24"/>
+                <w:szCs w:val="24"/>
+                <w:shd w:val="clear" w:color="auto" w:fill="FFFFFF"/>
+              </w:rPr>
+              <w:t>Θ</w:t>
+            </w:r>
+            <w:r>
+              <w:rPr>
+                <w:rFonts w:asciiTheme="majorBidi" w:hAnsiTheme="majorBidi" w:cstheme="majorBidi"/>
+                <w:sz w:val="24"/>
+                <w:szCs w:val="24"/>
+              </w:rPr>
+              <w:t>(k)</w:t>
+            </w:r>
+          </w:p>
+        </w:tc>
+        <w:tc>
+          <w:tcPr>
+            <w:tcW w:w="810" w:type="dxa"/>
+          </w:tcPr>
+          <w:p>
+            <w:pPr>
+              <w:rPr>
+                <w:rFonts w:asciiTheme="majorBidi" w:hAnsiTheme="majorBidi" w:cstheme="majorBidi"/>
+                <w:sz w:val="24"/>
+                <w:szCs w:val="24"/>
+              </w:rPr>
+            </w:pPr>
+            <w:proofErr w:type="gramStart"/>
+            <w:r>
+              <w:rPr>
+                <w:rFonts w:asciiTheme="majorBidi" w:hAnsiTheme="majorBidi" w:cstheme="majorBidi"/>
+                <w:sz w:val="24"/>
+                <w:szCs w:val="24"/>
+              </w:rPr>
+              <w:t>O(</w:t>
+            </w:r>
+            <w:proofErr w:type="gramEnd"/>
+            <w:r>
+              <w:rPr>
+                <w:rFonts w:asciiTheme="majorBidi" w:hAnsiTheme="majorBidi" w:cstheme="majorBidi"/>
+                <w:sz w:val="24"/>
+                <w:szCs w:val="24"/>
+              </w:rPr>
+              <w:t>1)</w:t>
+            </w:r>
+          </w:p>
+        </w:tc>
+        <w:tc>
+          <w:tcPr>
+            <w:tcW w:w="900" w:type="dxa"/>
+          </w:tcPr>
+          <w:p>
+            <w:pPr>
+              <w:rPr>
+                <w:rFonts w:asciiTheme="majorBidi" w:hAnsiTheme="majorBidi" w:cstheme="majorBidi"/>
+                <w:sz w:val="24"/>
+                <w:szCs w:val="24"/>
+              </w:rPr>
+            </w:pPr>
+            <w:r>
+              <w:rPr>
+                <w:rFonts w:asciiTheme="majorBidi" w:hAnsiTheme="majorBidi" w:cstheme="majorBidi"/>
+                <w:sz w:val="24"/>
+                <w:szCs w:val="24"/>
+              </w:rPr>
+              <w:t>O(h)</w:t>
+            </w:r>
+          </w:p>
+        </w:tc>
+        <w:tc>
+          <w:tcPr>
+            <w:tcW w:w="1440" w:type="dxa"/>
+          </w:tcPr>
+          <w:p>
+            <w:pPr>
+              <w:rPr>
+                <w:rFonts w:asciiTheme="majorBidi" w:hAnsiTheme="majorBidi" w:cstheme="majorBidi"/>
+                <w:sz w:val="24"/>
+                <w:szCs w:val="24"/>
+              </w:rPr>
+            </w:pPr>
+            <w:r>
+              <w:rPr>
+                <w:rFonts w:asciiTheme="majorBidi" w:hAnsiTheme="majorBidi" w:cstheme="majorBidi"/>
+                <w:color w:val="202122"/>
+                <w:sz w:val="24"/>
+                <w:szCs w:val="24"/>
+                <w:shd w:val="clear" w:color="auto" w:fill="FFFFFF"/>
+              </w:rPr>
+              <w:t>Θ</w:t>
+            </w:r>
+            <w:r>
+              <w:rPr>
+                <w:rFonts w:asciiTheme="majorBidi" w:hAnsiTheme="majorBidi" w:cstheme="majorBidi"/>
+                <w:sz w:val="24"/>
+                <w:szCs w:val="24"/>
+              </w:rPr>
+              <w:t>(log(N))</w:t>
+            </w:r>
+          </w:p>
+        </w:tc>
+        <w:tc>
+          <w:tcPr>
+            <w:tcW w:w="726" w:type="dxa"/>
+          </w:tcPr>
+          <w:p>
+            <w:pPr>
+              <w:rPr>
+                <w:rFonts w:asciiTheme="majorBidi" w:hAnsiTheme="majorBidi" w:cstheme="majorBidi"/>
+                <w:sz w:val="24"/>
+                <w:szCs w:val="24"/>
+              </w:rPr>
+            </w:pPr>
+            <w:proofErr w:type="gramStart"/>
+            <w:r>
+              <w:rPr>
+                <w:rFonts w:asciiTheme="majorBidi" w:hAnsiTheme="majorBidi" w:cstheme="majorBidi"/>
+                <w:sz w:val="24"/>
+                <w:szCs w:val="24"/>
+              </w:rPr>
+              <w:t>O(</w:t>
+            </w:r>
+            <w:proofErr w:type="gramEnd"/>
+            <w:r>
+              <w:rPr>
+                <w:rFonts w:asciiTheme="majorBidi" w:hAnsiTheme="majorBidi" w:cstheme="majorBidi"/>
+                <w:sz w:val="24"/>
+                <w:szCs w:val="24"/>
+              </w:rPr>
+              <w:t>1)</w:t>
+            </w:r>
+          </w:p>
+        </w:tc>
+      </w:tr>
+      <w:tr>
+        <w:tc>
+          <w:tcPr>
+            <w:tcW w:w="1176" w:type="dxa"/>
+          </w:tcPr>
+          <w:p>
+            <w:pPr>
+              <w:rPr>
+                <w:rFonts w:asciiTheme="majorBidi" w:hAnsiTheme="majorBidi" w:cstheme="majorBidi"/>
+                <w:sz w:val="24"/>
+                <w:szCs w:val="24"/>
+              </w:rPr>
+            </w:pPr>
+            <w:r>
+              <w:rPr>
+                <w:rFonts w:asciiTheme="majorBidi" w:hAnsiTheme="majorBidi" w:cstheme="majorBidi"/>
+                <w:sz w:val="24"/>
+                <w:szCs w:val="24"/>
+              </w:rPr>
+              <w:t>Search</w:t>
+            </w:r>
+          </w:p>
+        </w:tc>
+        <w:tc>
+          <w:tcPr>
+            <w:tcW w:w="889" w:type="dxa"/>
+          </w:tcPr>
+          <w:p>
+            <w:pPr>
+              <w:rPr>
+                <w:rFonts w:asciiTheme="majorBidi" w:hAnsiTheme="majorBidi" w:cstheme="majorBidi"/>
+                <w:sz w:val="24"/>
+                <w:szCs w:val="24"/>
+              </w:rPr>
+            </w:pPr>
+            <w:r>
+              <w:rPr>
+                <w:rFonts w:asciiTheme="majorBidi" w:hAnsiTheme="majorBidi" w:cstheme="majorBidi"/>
+                <w:sz w:val="24"/>
+                <w:szCs w:val="24"/>
+              </w:rPr>
+              <w:t>O(N)</w:t>
+            </w:r>
+          </w:p>
+        </w:tc>
+        <w:tc>
+          <w:tcPr>
+            <w:tcW w:w="810" w:type="dxa"/>
+          </w:tcPr>
+          <w:p>
+            <w:pPr>
+              <w:rPr>
+                <w:rFonts w:asciiTheme="majorBidi" w:hAnsiTheme="majorBidi" w:cstheme="majorBidi"/>
+                <w:sz w:val="24"/>
+                <w:szCs w:val="24"/>
+              </w:rPr>
+            </w:pPr>
+            <w:r>
+              <w:rPr>
+                <w:rFonts w:asciiTheme="majorBidi" w:hAnsiTheme="majorBidi" w:cstheme="majorBidi"/>
+                <w:sz w:val="24"/>
+                <w:szCs w:val="24"/>
+              </w:rPr>
+              <w:t>O(h)</w:t>
+            </w:r>
+          </w:p>
+        </w:tc>
+        <w:tc>
+          <w:tcPr>
+            <w:tcW w:w="1260" w:type="dxa"/>
+          </w:tcPr>
+          <w:p>
+            <w:pPr>
+              <w:rPr>
+                <w:rFonts w:asciiTheme="majorBidi" w:hAnsiTheme="majorBidi" w:cstheme="majorBidi"/>
+                <w:sz w:val="24"/>
+                <w:szCs w:val="24"/>
+              </w:rPr>
+            </w:pPr>
+            <w:r>
+              <w:rPr>
+                <w:rFonts w:asciiTheme="majorBidi" w:hAnsiTheme="majorBidi" w:cstheme="majorBidi"/>
+                <w:color w:val="202122"/>
+                <w:sz w:val="24"/>
+                <w:szCs w:val="24"/>
+                <w:shd w:val="clear" w:color="auto" w:fill="FFFFFF"/>
+              </w:rPr>
+              <w:t>Θ</w:t>
+            </w:r>
+            <w:r>
+              <w:rPr>
+                <w:rFonts w:asciiTheme="majorBidi" w:hAnsiTheme="majorBidi" w:cstheme="majorBidi"/>
+                <w:sz w:val="24"/>
+                <w:szCs w:val="24"/>
+              </w:rPr>
+              <w:t>(log(N))</w:t>
+            </w:r>
+          </w:p>
+        </w:tc>
+        <w:tc>
+          <w:tcPr>
+            <w:tcW w:w="900" w:type="dxa"/>
+          </w:tcPr>
+          <w:p>
+            <w:pPr>
+              <w:rPr>
+                <w:rFonts w:asciiTheme="majorBidi" w:hAnsiTheme="majorBidi" w:cstheme="majorBidi"/>
+                <w:sz w:val="24"/>
+                <w:szCs w:val="24"/>
+              </w:rPr>
+            </w:pPr>
+            <w:r>
+              <w:rPr>
+                <w:rFonts w:asciiTheme="majorBidi" w:hAnsiTheme="majorBidi" w:cstheme="majorBidi"/>
+                <w:color w:val="202122"/>
+                <w:sz w:val="24"/>
+                <w:szCs w:val="24"/>
+                <w:shd w:val="clear" w:color="auto" w:fill="FFFFFF"/>
+              </w:rPr>
+              <w:t>Θ</w:t>
+            </w:r>
+            <w:r>
+              <w:rPr>
+                <w:rFonts w:asciiTheme="majorBidi" w:hAnsiTheme="majorBidi" w:cstheme="majorBidi"/>
+                <w:sz w:val="24"/>
+                <w:szCs w:val="24"/>
+              </w:rPr>
+              <w:t>(k)</w:t>
+            </w:r>
+          </w:p>
+        </w:tc>
+        <w:tc>
+          <w:tcPr>
+            <w:tcW w:w="810" w:type="dxa"/>
+          </w:tcPr>
+          <w:p>
+            <w:pPr>
+              <w:rPr>
+                <w:rFonts w:asciiTheme="majorBidi" w:hAnsiTheme="majorBidi" w:cstheme="majorBidi"/>
+                <w:sz w:val="24"/>
+                <w:szCs w:val="24"/>
+              </w:rPr>
+            </w:pPr>
+            <w:proofErr w:type="gramStart"/>
+            <w:r>
+              <w:rPr>
+                <w:rFonts w:asciiTheme="majorBidi" w:hAnsiTheme="majorBidi" w:cstheme="majorBidi"/>
+                <w:sz w:val="24"/>
+                <w:szCs w:val="24"/>
+              </w:rPr>
+              <w:t>O(</w:t>
+            </w:r>
+            <w:proofErr w:type="gramEnd"/>
+            <w:r>
+              <w:rPr>
+                <w:rFonts w:asciiTheme="majorBidi" w:hAnsiTheme="majorBidi" w:cstheme="majorBidi"/>
+                <w:sz w:val="24"/>
+                <w:szCs w:val="24"/>
+              </w:rPr>
+              <w:t>1)</w:t>
+            </w:r>
+          </w:p>
+        </w:tc>
+        <w:tc>
+          <w:tcPr>
+            <w:tcW w:w="900" w:type="dxa"/>
+          </w:tcPr>
+          <w:p>
+            <w:pPr>
+              <w:rPr>
+                <w:rFonts w:asciiTheme="majorBidi" w:hAnsiTheme="majorBidi" w:cstheme="majorBidi"/>
+                <w:sz w:val="24"/>
+                <w:szCs w:val="24"/>
+              </w:rPr>
+            </w:pPr>
+            <w:r>
+              <w:rPr>
+                <w:rFonts w:asciiTheme="majorBidi" w:hAnsiTheme="majorBidi" w:cstheme="majorBidi"/>
+                <w:sz w:val="24"/>
+                <w:szCs w:val="24"/>
+              </w:rPr>
+              <w:t>O(h)</w:t>
+            </w:r>
+          </w:p>
+        </w:tc>
+        <w:tc>
+          <w:tcPr>
+            <w:tcW w:w="1440" w:type="dxa"/>
+          </w:tcPr>
+          <w:p>
+            <w:pPr>
+              <w:rPr>
+                <w:rFonts w:asciiTheme="majorBidi" w:hAnsiTheme="majorBidi" w:cstheme="majorBidi"/>
+                <w:sz w:val="24"/>
+                <w:szCs w:val="24"/>
+              </w:rPr>
+            </w:pPr>
+            <w:r>
+              <w:rPr>
+                <w:rFonts w:asciiTheme="majorBidi" w:hAnsiTheme="majorBidi" w:cstheme="majorBidi"/>
+                <w:color w:val="202122"/>
+                <w:sz w:val="24"/>
+                <w:szCs w:val="24"/>
+                <w:shd w:val="clear" w:color="auto" w:fill="FFFFFF"/>
+              </w:rPr>
+              <w:t>Θ</w:t>
+            </w:r>
+            <w:r>
+              <w:rPr>
+                <w:rFonts w:asciiTheme="majorBidi" w:hAnsiTheme="majorBidi" w:cstheme="majorBidi"/>
+                <w:sz w:val="24"/>
+                <w:szCs w:val="24"/>
+              </w:rPr>
+              <w:t>(log(N))</w:t>
+            </w:r>
+          </w:p>
+        </w:tc>
+        <w:tc>
+          <w:tcPr>
+            <w:tcW w:w="726" w:type="dxa"/>
+          </w:tcPr>
+          <w:p>
+            <w:pPr>
+              <w:rPr>
+                <w:rFonts w:asciiTheme="majorBidi" w:hAnsiTheme="majorBidi" w:cstheme="majorBidi"/>
+                <w:sz w:val="24"/>
+                <w:szCs w:val="24"/>
+              </w:rPr>
+            </w:pPr>
+            <w:proofErr w:type="gramStart"/>
+            <w:r>
+              <w:rPr>
+                <w:rFonts w:asciiTheme="majorBidi" w:hAnsiTheme="majorBidi" w:cstheme="majorBidi"/>
+                <w:sz w:val="24"/>
+                <w:szCs w:val="24"/>
+              </w:rPr>
+              <w:t>O(</w:t>
+            </w:r>
+            <w:proofErr w:type="gramEnd"/>
+            <w:r>
+              <w:rPr>
+                <w:rFonts w:asciiTheme="majorBidi" w:hAnsiTheme="majorBidi" w:cstheme="majorBidi"/>
+                <w:sz w:val="24"/>
+                <w:szCs w:val="24"/>
+              </w:rPr>
+              <w:t>1)</w:t>
+            </w:r>
+          </w:p>
+        </w:tc>
+      </w:tr>
+    </w:tbl>
     <w:p>
       <w:pPr>
         <w:rPr>
@@ -564,8 +1067,8 @@
           <w:rFonts w:asciiTheme="majorBidi" w:hAnsiTheme="majorBidi" w:cstheme="majorBidi"/>
           <w:b/>
           <w:bCs/>
-          <w:sz w:val="24"/>
-          <w:szCs w:val="24"/>
+          <w:sz w:val="28"/>
+          <w:szCs w:val="28"/>
         </w:rPr>
         <w:t>Bloom Filter</w:t>
       </w:r>
@@ -576,231 +1079,25 @@
           <w:szCs w:val="24"/>
         </w:rPr>
         <w:br/>
-        <w:t>Uses a bitarray and Python’s built-in hash function</w:t>
-      </w:r>
-      <w:r>
-        <w:rPr>
-          <w:rFonts w:asciiTheme="majorBidi" w:hAnsiTheme="majorBidi" w:cstheme="majorBidi"/>
-          <w:sz w:val="24"/>
-          <w:szCs w:val="24"/>
-        </w:rPr>
-        <w:t>. It has worst-case time complexity O(N) for strings, but it</w:t>
-      </w:r>
-      <w:r>
-        <w:rPr>
-          <w:rFonts w:asciiTheme="majorBidi" w:hAnsiTheme="majorBidi" w:cstheme="majorBidi"/>
-          <w:sz w:val="24"/>
-          <w:szCs w:val="24"/>
-        </w:rPr>
-        <w:t xml:space="preserve"> </w:t>
-      </w:r>
-      <w:r>
-        <w:rPr>
-          <w:rFonts w:asciiTheme="majorBidi" w:hAnsiTheme="majorBidi" w:cstheme="majorBidi"/>
-          <w:sz w:val="24"/>
-          <w:szCs w:val="24"/>
-        </w:rPr>
-        <w:t>efficiently</w:t>
-      </w:r>
-      <w:r>
-        <w:rPr>
-          <w:rFonts w:asciiTheme="majorBidi" w:hAnsiTheme="majorBidi" w:cstheme="majorBidi"/>
-          <w:sz w:val="24"/>
-          <w:szCs w:val="24"/>
-        </w:rPr>
-        <w:t xml:space="preserve"> reduce</w:t>
-      </w:r>
-      <w:r>
-        <w:rPr>
-          <w:rFonts w:asciiTheme="majorBidi" w:hAnsiTheme="majorBidi" w:cstheme="majorBidi"/>
-          <w:sz w:val="24"/>
-          <w:szCs w:val="24"/>
-        </w:rPr>
-        <w:t>s</w:t>
-      </w:r>
-      <w:r>
-        <w:rPr>
-          <w:rFonts w:asciiTheme="majorBidi" w:hAnsiTheme="majorBidi" w:cstheme="majorBidi"/>
-          <w:sz w:val="24"/>
-          <w:szCs w:val="24"/>
-        </w:rPr>
-        <w:t xml:space="preserve"> collisions</w:t>
-      </w:r>
-      <w:r>
-        <w:rPr>
-          <w:rFonts w:asciiTheme="majorBidi" w:hAnsiTheme="majorBidi" w:cstheme="majorBidi"/>
-          <w:sz w:val="24"/>
-          <w:szCs w:val="24"/>
-        </w:rPr>
-        <w:t xml:space="preserve"> with hash randomisation</w:t>
-      </w:r>
-      <w:r>
-        <w:rPr>
-          <w:rFonts w:asciiTheme="majorBidi" w:hAnsiTheme="majorBidi" w:cstheme="majorBidi"/>
-          <w:sz w:val="24"/>
-          <w:szCs w:val="24"/>
-        </w:rPr>
-        <w:t xml:space="preserve">, resulting in amortised time complexity O(1). </w:t>
-      </w:r>
-      <w:r>
-        <w:rPr>
-          <w:rFonts w:asciiTheme="majorBidi" w:hAnsiTheme="majorBidi" w:cstheme="majorBidi"/>
-          <w:sz w:val="24"/>
-          <w:szCs w:val="24"/>
-        </w:rPr>
-        <w:t xml:space="preserve">We further F-string the </w:t>
-      </w:r>
-      <w:r>
-        <w:rPr>
-          <w:rFonts w:asciiTheme="majorBidi" w:hAnsiTheme="majorBidi" w:cstheme="majorBidi"/>
-          <w:sz w:val="24"/>
-          <w:szCs w:val="24"/>
-        </w:rPr>
-        <w:t>word</w:t>
-      </w:r>
-      <w:r>
-        <w:rPr>
-          <w:rFonts w:asciiTheme="majorBidi" w:hAnsiTheme="majorBidi" w:cstheme="majorBidi"/>
-          <w:sz w:val="24"/>
-          <w:szCs w:val="24"/>
-        </w:rPr>
-        <w:t xml:space="preserve"> with the </w:t>
-      </w:r>
-      <w:r>
-        <w:rPr>
-          <w:rFonts w:asciiTheme="majorBidi" w:hAnsiTheme="majorBidi" w:cstheme="majorBidi"/>
-          <w:sz w:val="24"/>
-          <w:szCs w:val="24"/>
-        </w:rPr>
-        <w:t>iterator</w:t>
-      </w:r>
-      <w:r>
-        <w:rPr>
-          <w:rFonts w:asciiTheme="majorBidi" w:hAnsiTheme="majorBidi" w:cstheme="majorBidi"/>
-          <w:sz w:val="24"/>
-          <w:szCs w:val="24"/>
-        </w:rPr>
-        <w:t xml:space="preserve"> </w:t>
-      </w:r>
-      <w:r>
-        <w:rPr>
-          <w:rFonts w:asciiTheme="majorBidi" w:hAnsiTheme="majorBidi" w:cstheme="majorBidi"/>
-          <w:sz w:val="24"/>
-          <w:szCs w:val="24"/>
-        </w:rPr>
-        <w:t>in order to reduce the number of collisions</w:t>
-      </w:r>
-      <w:r>
-        <w:rPr>
-          <w:rFonts w:asciiTheme="majorBidi" w:hAnsiTheme="majorBidi" w:cstheme="majorBidi"/>
-          <w:sz w:val="24"/>
-          <w:szCs w:val="24"/>
-        </w:rPr>
-        <w:t xml:space="preserve">. </w:t>
-      </w:r>
-      <w:r>
-        <w:rPr>
-          <w:rFonts w:asciiTheme="majorBidi" w:hAnsiTheme="majorBidi" w:cstheme="majorBidi"/>
-          <w:sz w:val="24"/>
-          <w:szCs w:val="24"/>
-        </w:rPr>
-        <w:t>Modulus M ensures the hashes can all fit in the array but does not alter computation cost</w:t>
-      </w:r>
-      <w:r>
-        <w:rPr>
-          <w:rFonts w:asciiTheme="majorBidi" w:hAnsiTheme="majorBidi" w:cstheme="majorBidi"/>
-          <w:sz w:val="24"/>
-          <w:szCs w:val="24"/>
-        </w:rPr>
-        <w:t xml:space="preserve"> significantly</w:t>
-      </w:r>
-      <w:r>
-        <w:rPr>
-          <w:rFonts w:asciiTheme="majorBidi" w:hAnsiTheme="majorBidi" w:cstheme="majorBidi"/>
-          <w:sz w:val="24"/>
-          <w:szCs w:val="24"/>
-        </w:rPr>
-        <w:t>.</w:t>
-      </w:r>
-      <w:r>
-        <w:rPr>
-          <w:rFonts w:asciiTheme="majorBidi" w:hAnsiTheme="majorBidi" w:cstheme="majorBidi"/>
-          <w:sz w:val="24"/>
-          <w:szCs w:val="24"/>
-        </w:rPr>
-        <w:t xml:space="preserve"> </w:t>
-      </w:r>
-      <w:r>
-        <w:rPr>
-          <w:rFonts w:asciiTheme="majorBidi" w:hAnsiTheme="majorBidi" w:cstheme="majorBidi"/>
-          <w:sz w:val="24"/>
-          <w:szCs w:val="24"/>
-        </w:rPr>
-        <w:t xml:space="preserve">Space complexity is </w:t>
-      </w:r>
-      <w:r>
-        <w:rPr>
-          <w:rFonts w:asciiTheme="majorBidi" w:hAnsiTheme="majorBidi" w:cstheme="majorBidi"/>
-          <w:sz w:val="24"/>
-          <w:szCs w:val="24"/>
-        </w:rPr>
-        <w:t xml:space="preserve">O(M). The larger the M, the lower the probability of collision, with the penalty of larger </w:t>
-      </w:r>
-      <w:r>
-        <w:rPr>
-          <w:rFonts w:asciiTheme="majorBidi" w:hAnsiTheme="majorBidi" w:cstheme="majorBidi"/>
-          <w:sz w:val="24"/>
-          <w:szCs w:val="24"/>
-        </w:rPr>
-        <w:t>auxiliary space</w:t>
-      </w:r>
-      <w:r>
-        <w:rPr>
-          <w:rFonts w:asciiTheme="majorBidi" w:hAnsiTheme="majorBidi" w:cstheme="majorBidi"/>
-          <w:sz w:val="24"/>
-          <w:szCs w:val="24"/>
-        </w:rPr>
-        <w:t>.</w:t>
-      </w:r>
-      <w:r>
-        <w:rPr>
-          <w:rFonts w:asciiTheme="majorBidi" w:hAnsiTheme="majorBidi" w:cstheme="majorBidi"/>
-          <w:sz w:val="24"/>
-          <w:szCs w:val="24"/>
-        </w:rPr>
-        <w:t xml:space="preserve"> </w:t>
-      </w:r>
-      <w:r>
-        <w:rPr>
-          <w:rFonts w:asciiTheme="majorBidi" w:hAnsiTheme="majorBidi" w:cstheme="majorBidi"/>
-          <w:sz w:val="24"/>
-          <w:szCs w:val="24"/>
-        </w:rPr>
-        <w:t xml:space="preserve">searchElement: Θ(k) irrespective of N, since it just performs lookup in the bitarray. </w:t>
-      </w:r>
-      <w:r>
-        <w:rPr>
-          <w:rFonts w:asciiTheme="majorBidi" w:hAnsiTheme="majorBidi" w:cstheme="majorBidi"/>
-          <w:sz w:val="24"/>
-          <w:szCs w:val="24"/>
-        </w:rPr>
-        <w:t>Hashing has a negligible amortised time complexity, as discussed above</w:t>
-      </w:r>
-      <w:r>
-        <w:rPr>
-          <w:rFonts w:asciiTheme="majorBidi" w:hAnsiTheme="majorBidi" w:cstheme="majorBidi"/>
-          <w:sz w:val="24"/>
-          <w:szCs w:val="24"/>
-        </w:rPr>
-        <w:t>. However, note that the number of hashes k itself is optimised according to the equation</w:t>
-      </w:r>
-      <w:r>
-        <w:rPr>
-          <w:rFonts w:asciiTheme="majorBidi" w:hAnsiTheme="majorBidi" w:cstheme="majorBidi"/>
-          <w:sz w:val="24"/>
-          <w:szCs w:val="24"/>
-        </w:rPr>
-        <w:t xml:space="preserve"> </w:t>
+        <w:t xml:space="preserve">We used Python’s built-in hash function, as it is implemented in C and thus optimised for performance. It has worst-case time complexity O(N) for strings, but it efficiently reduces collisions with hash randomisation and XORing the hash with its string length [2], resulting in amortised time complexity </w:t>
+      </w:r>
+      <w:proofErr w:type="gramStart"/>
+      <w:r>
+        <w:rPr>
+          <w:rFonts w:asciiTheme="majorBidi" w:hAnsiTheme="majorBidi" w:cstheme="majorBidi"/>
+          <w:sz w:val="24"/>
+          <w:szCs w:val="24"/>
+        </w:rPr>
+        <w:t>O(</w:t>
+      </w:r>
+      <w:proofErr w:type="gramEnd"/>
+      <w:r>
+        <w:rPr>
+          <w:rFonts w:asciiTheme="majorBidi" w:hAnsiTheme="majorBidi" w:cstheme="majorBidi"/>
+          <w:sz w:val="24"/>
+          <w:szCs w:val="24"/>
+        </w:rPr>
+        <w:t xml:space="preserve">1). F-stringing the word with the iterator aims to reduce the number of collisions. Modulus M ensures the hashes can all fit in the array but does not alter computation cost significantly. Space complexity is O(M). The larger the M, the lower the probability of collision, with the penalty of larger space requirements. Searching runs at Θ(k) time irrespective of N, since it just performs lookup in the bit-array [3][4]. However, note that the number of hashes k itself is optimised according to the equation </w:t>
       </w:r>
       <m:oMath>
         <m:sSup>
@@ -1049,23 +1346,7 @@
           <w:sz w:val="24"/>
           <w:szCs w:val="24"/>
         </w:rPr>
-        <w:t>which d</w:t>
-      </w:r>
-      <w:r>
-        <w:rPr>
-          <w:rFonts w:asciiTheme="majorBidi" w:hAnsiTheme="majorBidi" w:cstheme="majorBidi"/>
-          <w:sz w:val="24"/>
-          <w:szCs w:val="24"/>
-        </w:rPr>
-        <w:t>e</w:t>
-      </w:r>
-      <w:r>
-        <w:rPr>
-          <w:rFonts w:asciiTheme="majorBidi" w:hAnsiTheme="majorBidi" w:cstheme="majorBidi"/>
-          <w:sz w:val="24"/>
-          <w:szCs w:val="24"/>
-        </w:rPr>
-        <w:t xml:space="preserve">rives </w:t>
+        <w:t xml:space="preserve">which derives </w:t>
       </w:r>
       <m:oMath>
         <m:sSub>
@@ -1181,80 +1462,17 @@
           <w:sz w:val="24"/>
           <w:szCs w:val="24"/>
         </w:rPr>
-        <w:t>.</w:t>
-      </w:r>
-      <w:r>
-        <w:rPr>
-          <w:rFonts w:asciiTheme="majorBidi" w:hAnsiTheme="majorBidi" w:cstheme="majorBidi"/>
-          <w:sz w:val="24"/>
-          <w:szCs w:val="24"/>
-        </w:rPr>
-        <w:t xml:space="preserve"> </w:t>
-      </w:r>
-      <w:r>
-        <w:rPr>
-          <w:rFonts w:asciiTheme="majorBidi" w:hAnsiTheme="majorBidi" w:cstheme="majorBidi"/>
-          <w:sz w:val="24"/>
-          <w:szCs w:val="24"/>
-        </w:rPr>
-        <w:t>For our values, this works out at O(35)</w:t>
-      </w:r>
-      <w:r>
-        <w:rPr>
-          <w:rFonts w:asciiTheme="majorBidi" w:hAnsiTheme="majorBidi" w:cstheme="majorBidi"/>
-          <w:sz w:val="24"/>
-          <w:szCs w:val="24"/>
-        </w:rPr>
-        <w:t xml:space="preserve"> due to M/N ratio</w:t>
-      </w:r>
-      <w:r>
-        <w:rPr>
-          <w:rFonts w:asciiTheme="majorBidi" w:hAnsiTheme="majorBidi" w:cstheme="majorBidi"/>
-          <w:sz w:val="24"/>
-          <w:szCs w:val="24"/>
-        </w:rPr>
-        <w:t xml:space="preserve"> =</w:t>
-      </w:r>
-      <w:r>
-        <w:rPr>
-          <w:rFonts w:asciiTheme="majorBidi" w:hAnsiTheme="majorBidi" w:cstheme="majorBidi"/>
-          <w:sz w:val="24"/>
-          <w:szCs w:val="24"/>
-        </w:rPr>
-        <w:t xml:space="preserve"> 50</w:t>
-      </w:r>
-      <w:r>
-        <w:rPr>
-          <w:rFonts w:asciiTheme="majorBidi" w:hAnsiTheme="majorBidi" w:cstheme="majorBidi"/>
-          <w:sz w:val="24"/>
-          <w:szCs w:val="24"/>
-        </w:rPr>
-        <w:t xml:space="preserve">. </w:t>
-      </w:r>
-      <w:r>
-        <w:rPr>
-          <w:rFonts w:asciiTheme="majorBidi" w:hAnsiTheme="majorBidi" w:cstheme="majorBidi"/>
-          <w:sz w:val="24"/>
-          <w:szCs w:val="24"/>
-        </w:rPr>
-        <w:t>insertElement: Θ(k) once again, just assigns k bits in the bitarray to 1 in the bit-array,</w:t>
-      </w:r>
-      <w:r>
-        <w:rPr>
-          <w:rFonts w:asciiTheme="majorBidi" w:hAnsiTheme="majorBidi" w:cstheme="majorBidi"/>
-          <w:sz w:val="24"/>
-          <w:szCs w:val="24"/>
-        </w:rPr>
-        <w:t xml:space="preserve"> </w:t>
-      </w:r>
-      <w:r>
-        <w:rPr>
-          <w:rFonts w:asciiTheme="majorBidi" w:hAnsiTheme="majorBidi" w:cstheme="majorBidi"/>
-          <w:sz w:val="24"/>
-          <w:szCs w:val="24"/>
-        </w:rPr>
-        <w:t>irrespective of their original value.</w:t>
-      </w:r>
+        <w:t>. [5] Inserting runs at Θ(k) too, as it just assigns k bits in the bit-array to 1 in the bit-array, irrespective of their original value.</w:t>
+      </w:r>
+    </w:p>
+    <w:p>
+      <w:pPr>
+        <w:rPr>
+          <w:rFonts w:asciiTheme="majorBidi" w:hAnsiTheme="majorBidi" w:cstheme="majorBidi"/>
+          <w:sz w:val="24"/>
+          <w:szCs w:val="24"/>
+        </w:rPr>
+      </w:pPr>
     </w:p>
     <w:sectPr>
       <w:pgSz w:w="11906" w:h="16838"/>
@@ -1664,6 +1882,7 @@
   <w:style w:type="paragraph" w:default="1" w:styleId="Normal">
     <w:name w:val="Normal"/>
     <w:qFormat/>
+    <w:rsid w:val="006657F2"/>
   </w:style>
   <w:style w:type="character" w:default="1" w:styleId="DefaultParagraphFont">
     <w:name w:val="Default Paragraph Font"/>
@@ -1701,6 +1920,25 @@
     <w:rPr>
       <w:color w:val="808080"/>
     </w:rPr>
+  </w:style>
+  <w:style w:type="table" w:styleId="TableGrid">
+    <w:name w:val="Table Grid"/>
+    <w:basedOn w:val="TableNormal"/>
+    <w:uiPriority w:val="39"/>
+    <w:rsid w:val="006657F2"/>
+    <w:pPr>
+      <w:spacing w:after="0" w:line="240" w:lineRule="auto"/>
+    </w:pPr>
+    <w:tblPr>
+      <w:tblBorders>
+        <w:top w:val="single" w:sz="4" w:space="0" w:color="auto"/>
+        <w:left w:val="single" w:sz="4" w:space="0" w:color="auto"/>
+        <w:bottom w:val="single" w:sz="4" w:space="0" w:color="auto"/>
+        <w:right w:val="single" w:sz="4" w:space="0" w:color="auto"/>
+        <w:insideH w:val="single" w:sz="4" w:space="0" w:color="auto"/>
+        <w:insideV w:val="single" w:sz="4" w:space="0" w:color="auto"/>
+      </w:tblBorders>
+    </w:tblPr>
   </w:style>
 </w:styles>
 </file>

</xml_diff>